<commit_message>
Questions 5 et 6
</commit_message>
<xml_diff>
--- a/Rapports/BONIN/Rapport.docx
+++ b/Rapports/BONIN/Rapport.docx
@@ -1,10 +1,10 @@
 
 <file path=word/document.xml><?xml version="1.0" encoding="utf-8"?>
-<w:document xmlns:wpc="http://schemas.microsoft.com/office/word/2010/wordprocessingCanvas" xmlns:mc="http://schemas.openxmlformats.org/markup-compatibility/2006" xmlns:o="urn:schemas-microsoft-com:office:office" xmlns:r="http://schemas.openxmlformats.org/officeDocument/2006/relationships" xmlns:m="http://schemas.openxmlformats.org/officeDocument/2006/math" xmlns:v="urn:schemas-microsoft-com:vml" xmlns:wp14="http://schemas.microsoft.com/office/word/2010/wordprocessingDrawing" xmlns:wp="http://schemas.openxmlformats.org/drawingml/2006/wordprocessingDrawing" xmlns:w10="urn:schemas-microsoft-com:office:word" xmlns:w="http://schemas.openxmlformats.org/wordprocessingml/2006/main" xmlns:w14="http://schemas.microsoft.com/office/word/2010/wordml" xmlns:w15="http://schemas.microsoft.com/office/word/2012/wordml" xmlns:wpg="http://schemas.microsoft.com/office/word/2010/wordprocessingGroup" xmlns:wpi="http://schemas.microsoft.com/office/word/2010/wordprocessingInk" xmlns:wne="http://schemas.microsoft.com/office/word/2006/wordml" xmlns:wps="http://schemas.microsoft.com/office/word/2010/wordprocessingShape" mc:Ignorable="w14 w15 wp14">
+<w:document xmlns:wpc="http://schemas.microsoft.com/office/word/2010/wordprocessingCanvas" xmlns:cx="http://schemas.microsoft.com/office/drawing/2014/chartex" xmlns:cx1="http://schemas.microsoft.com/office/drawing/2015/9/8/chartex" xmlns:cx2="http://schemas.microsoft.com/office/drawing/2015/10/21/chartex" xmlns:cx3="http://schemas.microsoft.com/office/drawing/2016/5/9/chartex" xmlns:cx4="http://schemas.microsoft.com/office/drawing/2016/5/10/chartex" xmlns:cx5="http://schemas.microsoft.com/office/drawing/2016/5/11/chartex" xmlns:mc="http://schemas.openxmlformats.org/markup-compatibility/2006" xmlns:o="urn:schemas-microsoft-com:office:office" xmlns:r="http://schemas.openxmlformats.org/officeDocument/2006/relationships" xmlns:m="http://schemas.openxmlformats.org/officeDocument/2006/math" xmlns:v="urn:schemas-microsoft-com:vml" xmlns:wp14="http://schemas.microsoft.com/office/word/2010/wordprocessingDrawing" xmlns:wp="http://schemas.openxmlformats.org/drawingml/2006/wordprocessingDrawing" xmlns:w10="urn:schemas-microsoft-com:office:word" xmlns:w="http://schemas.openxmlformats.org/wordprocessingml/2006/main" xmlns:w14="http://schemas.microsoft.com/office/word/2010/wordml" xmlns:w15="http://schemas.microsoft.com/office/word/2012/wordml" xmlns:w16se="http://schemas.microsoft.com/office/word/2015/wordml/symex" xmlns:wpg="http://schemas.microsoft.com/office/word/2010/wordprocessingGroup" xmlns:wpi="http://schemas.microsoft.com/office/word/2010/wordprocessingInk" xmlns:wne="http://schemas.microsoft.com/office/word/2006/wordml" xmlns:wps="http://schemas.microsoft.com/office/word/2010/wordprocessingShape" mc:Ignorable="w14 w15 w16se wp14">
   <w:body>
     <w:p>
       <w:pPr>
-        <w:pStyle w:val="Sansinterligne"/>
+        <w:pStyle w:val="NoSpacing"/>
         <w:spacing w:line="276" w:lineRule="auto"/>
         <w:jc w:val="both"/>
         <w:rPr>
@@ -36,7 +36,7 @@
             <v:path o:extrusionok="f" gradientshapeok="t" o:connecttype="rect"/>
             <o:lock v:ext="edit" aspectratio="t"/>
           </v:shapetype>
-          <v:shape id="_x0000_i1025" type="#_x0000_t75" style="width:468.55pt;height:238.55pt">
+          <v:shape id="_x0000_i1025" type="#_x0000_t75" style="width:468.45pt;height:238.45pt">
             <v:imagedata r:id="rId8" o:title="planetes"/>
           </v:shape>
         </w:pict>
@@ -44,7 +44,7 @@
     </w:p>
     <w:p>
       <w:pPr>
-        <w:pStyle w:val="Titre"/>
+        <w:pStyle w:val="Title"/>
         <w:spacing w:line="276" w:lineRule="auto"/>
         <w:jc w:val="both"/>
         <w:rPr>
@@ -71,7 +71,7 @@
     </w:p>
     <w:p>
       <w:pPr>
-        <w:pStyle w:val="Sous-titre"/>
+        <w:pStyle w:val="Subtitle"/>
         <w:spacing w:line="276" w:lineRule="auto"/>
         <w:jc w:val="both"/>
         <w:rPr>
@@ -103,7 +103,7 @@
       <w:hyperlink r:id="rId9" w:history="1">
         <w:r>
           <w:rPr>
-            <w:rStyle w:val="Lienhypertexte"/>
+            <w:rStyle w:val="Hyperlink"/>
             <w:rFonts w:asciiTheme="majorHAnsi" w:hAnsiTheme="majorHAnsi"/>
             <w:sz w:val="24"/>
             <w:szCs w:val="24"/>
@@ -191,7 +191,7 @@
     </w:p>
     <w:p>
       <w:pPr>
-        <w:pStyle w:val="Sous-titre"/>
+        <w:pStyle w:val="Subtitle"/>
         <w:spacing w:line="276" w:lineRule="auto"/>
         <w:jc w:val="both"/>
         <w:rPr>
@@ -216,7 +216,7 @@
     </w:p>
     <w:p>
       <w:pPr>
-        <w:pStyle w:val="Sous-titre"/>
+        <w:pStyle w:val="Subtitle"/>
         <w:spacing w:line="276" w:lineRule="auto"/>
         <w:jc w:val="both"/>
         <w:rPr>
@@ -1003,7 +1003,6 @@
         </w:rPr>
       </w:pPr>
       <w:proofErr w:type="spellStart"/>
-      <w:proofErr w:type="gramStart"/>
       <w:r>
         <w:rPr>
           <w:rFonts w:asciiTheme="majorHAnsi" w:hAnsiTheme="majorHAnsi"/>
@@ -1023,7 +1022,6 @@
         <w:t>ù</w:t>
       </w:r>
       <w:proofErr w:type="spellEnd"/>
-      <w:proofErr w:type="gramEnd"/>
       <w:r>
         <w:rPr>
           <w:rFonts w:asciiTheme="majorHAnsi" w:hAnsiTheme="majorHAnsi"/>
@@ -1175,7 +1173,7 @@
         <w:spacing w:after="160" w:line="259" w:lineRule="auto"/>
         <w:rPr>
           <w:rFonts w:asciiTheme="majorHAnsi" w:hAnsiTheme="majorHAnsi"/>
-          <w:lang w:val="fr-FR"/>
+          <w:lang w:val="es-ES"/>
         </w:rPr>
       </w:pPr>
       <w:r>
@@ -1183,7 +1181,7 @@
           <w:rFonts w:asciiTheme="majorHAnsi" w:hAnsiTheme="majorHAnsi"/>
           <w:sz w:val="30"/>
           <w:szCs w:val="30"/>
-          <w:lang w:val="fr-FR"/>
+          <w:lang w:val="es-ES"/>
         </w:rPr>
         <w:t>(</w:t>
       </w:r>
@@ -1229,7 +1227,27 @@
           <w:rFonts w:asciiTheme="majorHAnsi" w:eastAsiaTheme="minorEastAsia" w:hAnsiTheme="majorHAnsi"/>
           <w:sz w:val="36"/>
           <w:szCs w:val="36"/>
-          <w:lang w:val="fr-FR"/>
+          <w:lang w:val="es-ES"/>
+        </w:rPr>
+        <w:t xml:space="preserve"> </w:t>
+      </w:r>
+      <m:oMath>
+        <m:r>
+          <w:rPr>
+            <w:rFonts w:ascii="Cambria Math" w:eastAsiaTheme="minorEastAsia" w:hAnsi="Cambria Math"/>
+            <w:sz w:val="30"/>
+            <w:szCs w:val="30"/>
+            <w:lang w:val="es-ES"/>
+          </w:rPr>
+          <m:t>=</m:t>
+        </m:r>
+      </m:oMath>
+      <w:r>
+        <w:rPr>
+          <w:rFonts w:asciiTheme="majorHAnsi" w:eastAsiaTheme="minorEastAsia" w:hAnsiTheme="majorHAnsi"/>
+          <w:sz w:val="36"/>
+          <w:szCs w:val="36"/>
+          <w:lang w:val="es-ES"/>
         </w:rPr>
         <w:t xml:space="preserve"> </w:t>
       </w:r>
@@ -1241,19 +1259,17 @@
             <w:szCs w:val="30"/>
             <w:lang w:val="fr-FR"/>
           </w:rPr>
-          <m:t>=</m:t>
+          <m:t>l</m:t>
         </m:r>
-      </m:oMath>
-      <w:r>
-        <w:rPr>
-          <w:rFonts w:asciiTheme="majorHAnsi" w:eastAsiaTheme="minorEastAsia" w:hAnsiTheme="majorHAnsi"/>
-          <w:sz w:val="36"/>
-          <w:szCs w:val="36"/>
-          <w:lang w:val="fr-FR"/>
-        </w:rPr>
-        <w:t xml:space="preserve"> </w:t>
-      </w:r>
-      <m:oMath>
+        <m:r>
+          <w:rPr>
+            <w:rFonts w:ascii="Cambria Math" w:eastAsiaTheme="minorEastAsia" w:hAnsi="Cambria Math"/>
+            <w:sz w:val="30"/>
+            <w:szCs w:val="30"/>
+            <w:lang w:val="es-ES"/>
+          </w:rPr>
+          <m:t>’</m:t>
+        </m:r>
         <m:r>
           <w:rPr>
             <w:rFonts w:ascii="Cambria Math" w:eastAsiaTheme="minorEastAsia" w:hAnsi="Cambria Math"/>
@@ -1261,7 +1277,52 @@
             <w:szCs w:val="30"/>
             <w:lang w:val="fr-FR"/>
           </w:rPr>
-          <m:t xml:space="preserve">l’angle formé par </m:t>
+          <m:t>angle</m:t>
+        </m:r>
+        <m:r>
+          <w:rPr>
+            <w:rFonts w:ascii="Cambria Math" w:eastAsiaTheme="minorEastAsia" w:hAnsi="Cambria Math"/>
+            <w:sz w:val="30"/>
+            <w:szCs w:val="30"/>
+            <w:lang w:val="es-ES"/>
+          </w:rPr>
+          <m:t xml:space="preserve"> </m:t>
+        </m:r>
+        <m:r>
+          <w:rPr>
+            <w:rFonts w:ascii="Cambria Math" w:eastAsiaTheme="minorEastAsia" w:hAnsi="Cambria Math"/>
+            <w:sz w:val="30"/>
+            <w:szCs w:val="30"/>
+            <w:lang w:val="fr-FR"/>
+          </w:rPr>
+          <m:t>form</m:t>
+        </m:r>
+        <m:r>
+          <w:rPr>
+            <w:rFonts w:ascii="Cambria Math" w:eastAsiaTheme="minorEastAsia" w:hAnsi="Cambria Math"/>
+            <w:sz w:val="30"/>
+            <w:szCs w:val="30"/>
+            <w:lang w:val="es-ES"/>
+          </w:rPr>
+          <m:t xml:space="preserve">é </m:t>
+        </m:r>
+        <m:r>
+          <w:rPr>
+            <w:rFonts w:ascii="Cambria Math" w:eastAsiaTheme="minorEastAsia" w:hAnsi="Cambria Math"/>
+            <w:sz w:val="30"/>
+            <w:szCs w:val="30"/>
+            <w:lang w:val="fr-FR"/>
+          </w:rPr>
+          <m:t>par</m:t>
+        </m:r>
+        <m:r>
+          <w:rPr>
+            <w:rFonts w:ascii="Cambria Math" w:eastAsiaTheme="minorEastAsia" w:hAnsi="Cambria Math"/>
+            <w:sz w:val="30"/>
+            <w:szCs w:val="30"/>
+            <w:lang w:val="es-ES"/>
+          </w:rPr>
+          <m:t xml:space="preserve"> </m:t>
         </m:r>
         <m:acc>
           <m:accPr>
@@ -1329,7 +1390,7 @@
           <w:rFonts w:asciiTheme="majorHAnsi" w:eastAsiaTheme="minorEastAsia" w:hAnsiTheme="majorHAnsi"/>
           <w:sz w:val="36"/>
           <w:szCs w:val="36"/>
-          <w:lang w:val="fr-FR"/>
+          <w:lang w:val="es-ES"/>
         </w:rPr>
         <w:t xml:space="preserve"> </w:t>
       </w:r>
@@ -1341,7 +1402,52 @@
             <w:szCs w:val="30"/>
             <w:lang w:val="fr-FR"/>
           </w:rPr>
-          <m:t>au temps t = 0)</m:t>
+          <m:t>au</m:t>
+        </m:r>
+        <m:r>
+          <w:rPr>
+            <w:rFonts w:ascii="Cambria Math" w:eastAsiaTheme="minorEastAsia" w:hAnsi="Cambria Math"/>
+            <w:sz w:val="30"/>
+            <w:szCs w:val="30"/>
+            <w:lang w:val="es-ES"/>
+          </w:rPr>
+          <m:t xml:space="preserve"> </m:t>
+        </m:r>
+        <m:r>
+          <w:rPr>
+            <w:rFonts w:ascii="Cambria Math" w:eastAsiaTheme="minorEastAsia" w:hAnsi="Cambria Math"/>
+            <w:sz w:val="30"/>
+            <w:szCs w:val="30"/>
+            <w:lang w:val="fr-FR"/>
+          </w:rPr>
+          <m:t>temps</m:t>
+        </m:r>
+        <m:r>
+          <w:rPr>
+            <w:rFonts w:ascii="Cambria Math" w:eastAsiaTheme="minorEastAsia" w:hAnsi="Cambria Math"/>
+            <w:sz w:val="30"/>
+            <w:szCs w:val="30"/>
+            <w:lang w:val="es-ES"/>
+          </w:rPr>
+          <m:t xml:space="preserve"> </m:t>
+        </m:r>
+        <m:r>
+          <w:rPr>
+            <w:rFonts w:ascii="Cambria Math" w:eastAsiaTheme="minorEastAsia" w:hAnsi="Cambria Math"/>
+            <w:sz w:val="30"/>
+            <w:szCs w:val="30"/>
+            <w:lang w:val="fr-FR"/>
+          </w:rPr>
+          <m:t>t</m:t>
+        </m:r>
+        <m:r>
+          <w:rPr>
+            <w:rFonts w:ascii="Cambria Math" w:eastAsiaTheme="minorEastAsia" w:hAnsi="Cambria Math"/>
+            <w:sz w:val="30"/>
+            <w:szCs w:val="30"/>
+            <w:lang w:val="es-ES"/>
+          </w:rPr>
+          <m:t xml:space="preserve"> = 0)</m:t>
         </m:r>
       </m:oMath>
     </w:p>
@@ -1350,7 +1456,7 @@
         <w:spacing w:after="160" w:line="259" w:lineRule="auto"/>
         <w:rPr>
           <w:rFonts w:asciiTheme="majorHAnsi" w:hAnsiTheme="majorHAnsi"/>
-          <w:lang w:val="fr-FR"/>
+          <w:lang w:val="es-ES"/>
         </w:rPr>
       </w:pPr>
     </w:p>
@@ -1564,17 +1670,7 @@
           <w:szCs w:val="30"/>
           <w:lang w:val="fr-FR"/>
         </w:rPr>
-        <w:t xml:space="preserve">ne peut qu’être </w:t>
-      </w:r>
-      <w:r>
-        <w:rPr>
-          <w:rFonts w:asciiTheme="majorHAnsi" w:hAnsiTheme="majorHAnsi"/>
-          <w:sz w:val="30"/>
-          <w:szCs w:val="30"/>
-          <w:lang w:val="fr-FR"/>
-        </w:rPr>
-        <w:lastRenderedPageBreak/>
-        <w:t>également constante (Car le rayon-vecteur des planètes balaie des aires ég</w:t>
+        <w:t>ne peut qu’être également constante (Car le rayon-vecteur des planètes balaie des aires ég</w:t>
       </w:r>
       <w:r>
         <w:rPr>
@@ -2679,6 +2775,7 @@
         </w:rPr>
         <w:t>(</w:t>
       </w:r>
+      <w:proofErr w:type="gramStart"/>
       <w:r>
         <w:rPr>
           <w:rFonts w:asciiTheme="majorHAnsi" w:eastAsiaTheme="minorEastAsia" w:hAnsiTheme="majorHAnsi"/>
@@ -2695,7 +2792,17 @@
           <w:szCs w:val="30"/>
           <w:lang w:val="fr-FR"/>
         </w:rPr>
-        <w:t xml:space="preserve">ù </w:t>
+        <w:t>ù</w:t>
+      </w:r>
+      <w:proofErr w:type="gramEnd"/>
+      <w:r>
+        <w:rPr>
+          <w:rFonts w:asciiTheme="majorHAnsi" w:eastAsiaTheme="minorEastAsia" w:hAnsiTheme="majorHAnsi"/>
+          <w:sz w:val="30"/>
+          <w:szCs w:val="30"/>
+          <w:lang w:val="fr-FR"/>
+        </w:rPr>
+        <w:t xml:space="preserve"> </w:t>
       </w:r>
       <m:oMath>
         <m:r>
@@ -2735,19 +2842,8 @@
           <w:szCs w:val="30"/>
           <w:lang w:val="fr-FR"/>
         </w:rPr>
-        <w:t xml:space="preserve"> la masse de l’astre en mouvement de révolution autour de l’astre de </w:t>
+        <w:t xml:space="preserve"> la masse de l’astre en mouvement de révolution autour de l’astre de masse </w:t>
       </w:r>
-      <w:proofErr w:type="gramStart"/>
-      <w:r>
-        <w:rPr>
-          <w:rFonts w:asciiTheme="majorHAnsi" w:eastAsiaTheme="minorEastAsia" w:hAnsiTheme="majorHAnsi"/>
-          <w:sz w:val="30"/>
-          <w:szCs w:val="30"/>
-          <w:lang w:val="fr-FR"/>
-        </w:rPr>
-        <w:t xml:space="preserve">masse </w:t>
-      </w:r>
-      <w:proofErr w:type="gramEnd"/>
       <m:oMath>
         <m:r>
           <w:rPr>
@@ -3047,19 +3143,8 @@
           <w:szCs w:val="30"/>
           <w:lang w:val="fr-FR"/>
         </w:rPr>
-        <w:t xml:space="preserve"> n’est pas connue ici, la seule donnée </w:t>
+        <w:t xml:space="preserve"> n’est pas connue ici, la seule donnée étant </w:t>
       </w:r>
-      <w:proofErr w:type="gramStart"/>
-      <w:r>
-        <w:rPr>
-          <w:rFonts w:asciiTheme="majorHAnsi" w:eastAsiaTheme="minorEastAsia" w:hAnsiTheme="majorHAnsi"/>
-          <w:sz w:val="30"/>
-          <w:szCs w:val="30"/>
-          <w:lang w:val="fr-FR"/>
-        </w:rPr>
-        <w:t xml:space="preserve">étant </w:t>
-      </w:r>
-      <w:proofErr w:type="gramEnd"/>
       <m:oMath>
         <m:r>
           <w:rPr>
@@ -3149,19 +3234,8 @@
           <w:szCs w:val="30"/>
           <w:lang w:val="fr-FR"/>
         </w:rPr>
-        <w:t xml:space="preserve">, </w:t>
+        <w:t xml:space="preserve">, soit </w:t>
       </w:r>
-      <w:proofErr w:type="gramStart"/>
-      <w:r>
-        <w:rPr>
-          <w:rFonts w:asciiTheme="majorHAnsi" w:eastAsiaTheme="minorEastAsia" w:hAnsiTheme="majorHAnsi"/>
-          <w:sz w:val="30"/>
-          <w:szCs w:val="30"/>
-          <w:lang w:val="fr-FR"/>
-        </w:rPr>
-        <w:t xml:space="preserve">soit </w:t>
-      </w:r>
-      <w:proofErr w:type="gramEnd"/>
       <m:oMath>
         <m:r>
           <w:rPr>
@@ -3453,7 +3527,6 @@
               <w:szCs w:val="36"/>
               <w:lang w:val="fr-FR"/>
             </w:rPr>
-            <w:lastRenderedPageBreak/>
             <m:t>v</m:t>
           </m:r>
           <m:d>
@@ -3790,19 +3863,8 @@
           <w:szCs w:val="30"/>
           <w:lang w:val="fr-FR"/>
         </w:rPr>
-        <w:t xml:space="preserve">n observateur situé à un </w:t>
+        <w:t xml:space="preserve">n observateur situé à un point </w:t>
       </w:r>
-      <w:proofErr w:type="gramStart"/>
-      <w:r>
-        <w:rPr>
-          <w:rFonts w:asciiTheme="majorHAnsi" w:eastAsiaTheme="minorEastAsia" w:hAnsiTheme="majorHAnsi"/>
-          <w:sz w:val="30"/>
-          <w:szCs w:val="30"/>
-          <w:lang w:val="fr-FR"/>
-        </w:rPr>
-        <w:t xml:space="preserve">point </w:t>
-      </w:r>
-      <w:proofErr w:type="gramEnd"/>
       <m:oMath>
         <m:r>
           <w:rPr>
@@ -4055,19 +4117,8 @@
           <w:szCs w:val="30"/>
           <w:lang w:val="fr-FR"/>
         </w:rPr>
-        <w:t xml:space="preserve"> sont alignées, vues </w:t>
+        <w:t xml:space="preserve"> sont alignées, vues depuis </w:t>
       </w:r>
-      <w:proofErr w:type="gramStart"/>
-      <w:r>
-        <w:rPr>
-          <w:rFonts w:asciiTheme="majorHAnsi" w:eastAsiaTheme="minorEastAsia" w:hAnsiTheme="majorHAnsi"/>
-          <w:sz w:val="30"/>
-          <w:szCs w:val="30"/>
-          <w:lang w:val="fr-FR"/>
-        </w:rPr>
-        <w:t xml:space="preserve">depuis </w:t>
-      </w:r>
-      <w:proofErr w:type="gramEnd"/>
       <m:oMath>
         <m:r>
           <w:rPr>
@@ -5373,19 +5424,8 @@
           <w:szCs w:val="30"/>
           <w:lang w:val="fr-FR"/>
         </w:rPr>
-        <w:t xml:space="preserve">Dans le cas </w:t>
+        <w:t xml:space="preserve">Dans le cas où </w:t>
       </w:r>
-      <w:proofErr w:type="gramStart"/>
-      <w:r>
-        <w:rPr>
-          <w:rFonts w:asciiTheme="majorHAnsi" w:eastAsiaTheme="minorEastAsia" w:hAnsiTheme="majorHAnsi"/>
-          <w:sz w:val="30"/>
-          <w:szCs w:val="30"/>
-          <w:lang w:val="fr-FR"/>
-        </w:rPr>
-        <w:t xml:space="preserve">où </w:t>
-      </w:r>
-      <w:proofErr w:type="gramEnd"/>
       <m:oMath>
         <m:r>
           <w:rPr>
@@ -6897,7 +6937,6 @@
           <w:szCs w:val="30"/>
           <w:lang w:val="fr-FR"/>
         </w:rPr>
-        <w:lastRenderedPageBreak/>
         <w:t>Ce qui conduit à l’équation :</w:t>
       </w:r>
     </w:p>
@@ -9872,7 +9911,6 @@
           <w:szCs w:val="30"/>
           <w:lang w:val="fr-FR"/>
         </w:rPr>
-        <w:lastRenderedPageBreak/>
         <w:t xml:space="preserve">On veut obtenir un ensemble similaire qui fonctionnerait </w:t>
       </w:r>
       <w:r>
@@ -10892,19 +10930,8 @@
           <w:szCs w:val="30"/>
           <w:lang w:val="fr-FR"/>
         </w:rPr>
-        <w:t xml:space="preserve"> est également normal </w:t>
+        <w:t xml:space="preserve"> est également normal à </w:t>
       </w:r>
-      <w:proofErr w:type="gramStart"/>
-      <w:r>
-        <w:rPr>
-          <w:rFonts w:asciiTheme="majorHAnsi" w:eastAsiaTheme="minorEastAsia" w:hAnsiTheme="majorHAnsi"/>
-          <w:sz w:val="30"/>
-          <w:szCs w:val="30"/>
-          <w:lang w:val="fr-FR"/>
-        </w:rPr>
-        <w:t xml:space="preserve">à </w:t>
-      </w:r>
-      <w:proofErr w:type="gramEnd"/>
       <m:oMath>
         <m:acc>
           <m:accPr>
@@ -17788,16 +17815,7 @@
               <w:szCs w:val="36"/>
               <w:lang w:val="fr-FR"/>
             </w:rPr>
-            <m:t>-</m:t>
-          </m:r>
-          <m:r>
-            <w:rPr>
-              <w:rFonts w:ascii="Cambria Math" w:eastAsiaTheme="minorEastAsia" w:hAnsi="Cambria Math"/>
-              <w:sz w:val="36"/>
-              <w:szCs w:val="36"/>
-              <w:lang w:val="fr-FR"/>
-            </w:rPr>
-            <m:t xml:space="preserve"> </m:t>
+            <m:t xml:space="preserve">- </m:t>
           </m:r>
           <m:sSub>
             <m:sSubPr>
@@ -18407,16 +18425,7 @@
                       <w:szCs w:val="36"/>
                       <w:lang w:val="fr-FR"/>
                     </w:rPr>
-                    <m:t>(t)</m:t>
-                  </m:r>
-                  <m:r>
-                    <w:rPr>
-                      <w:rFonts w:ascii="Cambria Math" w:eastAsiaTheme="minorEastAsia" w:hAnsi="Cambria Math"/>
-                      <w:sz w:val="36"/>
-                      <w:szCs w:val="36"/>
-                      <w:lang w:val="fr-FR"/>
-                    </w:rPr>
-                    <m:t xml:space="preserve">- </m:t>
+                    <m:t xml:space="preserve">(t)- </m:t>
                   </m:r>
                   <m:sSub>
                     <m:sSubPr>
@@ -18644,16 +18653,7 @@
                       <w:szCs w:val="36"/>
                       <w:lang w:val="fr-FR"/>
                     </w:rPr>
-                    <m:t>(t)</m:t>
-                  </m:r>
-                  <m:r>
-                    <w:rPr>
-                      <w:rFonts w:ascii="Cambria Math" w:eastAsiaTheme="minorEastAsia" w:hAnsi="Cambria Math"/>
-                      <w:sz w:val="36"/>
-                      <w:szCs w:val="36"/>
-                      <w:lang w:val="fr-FR"/>
-                    </w:rPr>
-                    <m:t xml:space="preserve">- </m:t>
+                    <m:t xml:space="preserve">(t)- </m:t>
                   </m:r>
                   <m:sSub>
                     <m:sSubPr>
@@ -18872,16 +18872,7 @@
                       <w:szCs w:val="36"/>
                       <w:lang w:val="fr-FR"/>
                     </w:rPr>
-                    <m:t>(t)</m:t>
-                  </m:r>
-                  <m:r>
-                    <w:rPr>
-                      <w:rFonts w:ascii="Cambria Math" w:eastAsiaTheme="minorEastAsia" w:hAnsi="Cambria Math"/>
-                      <w:sz w:val="36"/>
-                      <w:szCs w:val="36"/>
-                      <w:lang w:val="fr-FR"/>
-                    </w:rPr>
-                    <m:t xml:space="preserve">- </m:t>
+                    <m:t xml:space="preserve">(t)- </m:t>
                   </m:r>
                   <m:sSub>
                     <m:sSubPr>
@@ -19186,17 +19177,7 @@
               <w:shd w:val="clear" w:color="auto" w:fill="F8F9FA"/>
               <w:lang w:val="fr-FR"/>
             </w:rPr>
-            <m:t>:</m:t>
-          </m:r>
-          <m:r>
-            <w:rPr>
-              <w:rFonts w:ascii="Cambria Math" w:eastAsiaTheme="minorEastAsia" w:hAnsi="Cambria Math"/>
-              <w:sz w:val="36"/>
-              <w:szCs w:val="36"/>
-              <w:shd w:val="clear" w:color="auto" w:fill="F8F9FA"/>
-              <w:lang w:val="fr-FR"/>
-            </w:rPr>
-            <m:t xml:space="preserve"> </m:t>
+            <m:t xml:space="preserve">: </m:t>
           </m:r>
           <m:func>
             <m:funcPr>
@@ -19850,25 +19831,7 @@
               <w:szCs w:val="36"/>
               <w:lang w:val="fr-FR"/>
             </w:rPr>
-            <m:t>=0</m:t>
-          </m:r>
-          <m:r>
-            <w:rPr>
-              <w:rFonts w:ascii="Cambria Math" w:eastAsiaTheme="minorEastAsia" w:hAnsi="Cambria Math"/>
-              <w:sz w:val="36"/>
-              <w:szCs w:val="36"/>
-              <w:lang w:val="fr-FR"/>
-            </w:rPr>
-            <m:t xml:space="preserve"> </m:t>
-          </m:r>
-          <m:r>
-            <w:rPr>
-              <w:rFonts w:ascii="Cambria Math" w:eastAsiaTheme="minorEastAsia" w:hAnsi="Cambria Math"/>
-              <w:sz w:val="36"/>
-              <w:szCs w:val="36"/>
-              <w:lang w:val="fr-FR"/>
-            </w:rPr>
-            <m:t xml:space="preserve"> </m:t>
+            <m:t xml:space="preserve">=0  </m:t>
           </m:r>
         </m:oMath>
       </m:oMathPara>
@@ -20079,16 +20042,7 @@
             <w:szCs w:val="36"/>
             <w:lang w:val="fr-FR"/>
           </w:rPr>
-          <m:t>(t)</m:t>
-        </m:r>
-        <m:r>
-          <w:rPr>
-            <w:rFonts w:ascii="Cambria Math" w:eastAsiaTheme="minorEastAsia" w:hAnsi="Cambria Math"/>
-            <w:sz w:val="36"/>
-            <w:szCs w:val="36"/>
-            <w:lang w:val="fr-FR"/>
-          </w:rPr>
-          <m:t xml:space="preserve">= </m:t>
+          <m:t xml:space="preserve">(t)= </m:t>
         </m:r>
         <m:sSub>
           <m:sSubPr>
@@ -20941,8 +20895,6 @@
                       </m:r>
                     </m:e>
                   </m:d>
-                  <w:bookmarkStart w:id="0" w:name="_GoBack"/>
-                  <w:bookmarkEnd w:id="0"/>
                 </m:e>
               </m:d>
             </m:e>
@@ -20997,6 +20949,623 @@
     <w:p>
       <w:pPr>
         <w:spacing w:after="160" w:line="259" w:lineRule="auto"/>
+        <w:jc w:val="both"/>
+        <w:rPr>
+          <w:rFonts w:asciiTheme="majorHAnsi" w:eastAsiaTheme="minorEastAsia" w:hAnsiTheme="majorHAnsi"/>
+          <w:sz w:val="30"/>
+          <w:szCs w:val="30"/>
+          <w:shd w:val="clear" w:color="auto" w:fill="F8F9FA"/>
+          <w:lang w:val="fr-FR"/>
+        </w:rPr>
+      </w:pPr>
+      <w:r>
+        <w:rPr>
+          <w:rFonts w:asciiTheme="majorHAnsi" w:eastAsiaTheme="minorEastAsia" w:hAnsiTheme="majorHAnsi"/>
+          <w:sz w:val="30"/>
+          <w:szCs w:val="30"/>
+          <w:shd w:val="clear" w:color="auto" w:fill="F8F9FA"/>
+          <w:lang w:val="fr-FR"/>
+        </w:rPr>
+        <w:t xml:space="preserve">On s’intéresse au mouvement de l’étoile E du point de vue de l’observateur situé sur </w:t>
+      </w:r>
+      <m:oMath>
+        <m:sSub>
+          <m:sSubPr>
+            <m:ctrlPr>
+              <w:rPr>
+                <w:rFonts w:ascii="Cambria Math" w:eastAsiaTheme="minorEastAsia" w:hAnsi="Cambria Math"/>
+                <w:i/>
+                <w:sz w:val="36"/>
+                <w:szCs w:val="36"/>
+                <w:lang w:val="fr-FR"/>
+              </w:rPr>
+            </m:ctrlPr>
+          </m:sSubPr>
+          <m:e>
+            <m:r>
+              <w:rPr>
+                <w:rFonts w:ascii="Cambria Math" w:eastAsiaTheme="minorEastAsia" w:hAnsi="Cambria Math"/>
+                <w:sz w:val="36"/>
+                <w:szCs w:val="36"/>
+                <w:lang w:val="fr-FR"/>
+              </w:rPr>
+              <m:t>P</m:t>
+            </m:r>
+          </m:e>
+          <m:sub>
+            <m:r>
+              <w:rPr>
+                <w:rFonts w:ascii="Cambria Math" w:eastAsiaTheme="minorEastAsia" w:hAnsi="Cambria Math"/>
+                <w:sz w:val="36"/>
+                <w:szCs w:val="36"/>
+                <w:lang w:val="fr-FR"/>
+              </w:rPr>
+              <m:t>1</m:t>
+            </m:r>
+          </m:sub>
+        </m:sSub>
+      </m:oMath>
+      <w:r>
+        <w:rPr>
+          <w:rFonts w:asciiTheme="majorHAnsi" w:eastAsiaTheme="minorEastAsia" w:hAnsiTheme="majorHAnsi"/>
+          <w:sz w:val="30"/>
+          <w:szCs w:val="30"/>
+          <w:shd w:val="clear" w:color="auto" w:fill="F8F9FA"/>
+          <w:lang w:val="fr-FR"/>
+        </w:rPr>
+        <w:t>. Si on tente d’exprimer le vecteur position</w:t>
+      </w:r>
+      <w:r>
+        <w:rPr>
+          <w:rFonts w:asciiTheme="majorHAnsi" w:eastAsiaTheme="minorEastAsia" w:hAnsiTheme="majorHAnsi"/>
+          <w:sz w:val="30"/>
+          <w:szCs w:val="30"/>
+          <w:shd w:val="clear" w:color="auto" w:fill="F8F9FA"/>
+          <w:lang w:val="fr-FR"/>
+        </w:rPr>
+        <w:t>, on trouve</w:t>
+      </w:r>
+      <w:r>
+        <w:rPr>
+          <w:rFonts w:asciiTheme="majorHAnsi" w:eastAsiaTheme="minorEastAsia" w:hAnsiTheme="majorHAnsi"/>
+          <w:sz w:val="30"/>
+          <w:szCs w:val="30"/>
+          <w:shd w:val="clear" w:color="auto" w:fill="F8F9FA"/>
+          <w:lang w:val="fr-FR"/>
+        </w:rPr>
+        <w:t xml:space="preserve"> tout</w:t>
+      </w:r>
+      <w:r>
+        <w:rPr>
+          <w:rFonts w:asciiTheme="majorHAnsi" w:eastAsiaTheme="minorEastAsia" w:hAnsiTheme="majorHAnsi"/>
+          <w:sz w:val="30"/>
+          <w:szCs w:val="30"/>
+          <w:shd w:val="clear" w:color="auto" w:fill="F8F9FA"/>
+          <w:lang w:val="fr-FR"/>
+        </w:rPr>
+        <w:t xml:space="preserve"> simplement : </w:t>
+      </w:r>
+    </w:p>
+    <w:p>
+      <w:pPr>
+        <w:spacing w:after="160" w:line="259" w:lineRule="auto"/>
+        <w:jc w:val="center"/>
+        <w:rPr>
+          <w:rFonts w:asciiTheme="majorHAnsi" w:eastAsiaTheme="minorEastAsia" w:hAnsiTheme="majorHAnsi"/>
+          <w:sz w:val="36"/>
+          <w:szCs w:val="36"/>
+          <w:shd w:val="clear" w:color="auto" w:fill="F8F9FA"/>
+          <w:lang w:val="fr-FR"/>
+        </w:rPr>
+      </w:pPr>
+      <m:oMathPara>
+        <m:oMath>
+          <m:acc>
+            <m:accPr>
+              <m:chr m:val="⃗"/>
+              <m:ctrlPr>
+                <w:rPr>
+                  <w:rFonts w:ascii="Cambria Math" w:eastAsiaTheme="minorEastAsia" w:hAnsi="Cambria Math"/>
+                  <w:i/>
+                  <w:sz w:val="36"/>
+                  <w:szCs w:val="36"/>
+                  <w:shd w:val="clear" w:color="auto" w:fill="F8F9FA"/>
+                  <w:lang w:val="fr-FR"/>
+                </w:rPr>
+              </m:ctrlPr>
+            </m:accPr>
+            <m:e>
+              <m:sSup>
+                <m:sSupPr>
+                  <m:ctrlPr>
+                    <w:rPr>
+                      <w:rFonts w:ascii="Cambria Math" w:eastAsiaTheme="minorEastAsia" w:hAnsi="Cambria Math"/>
+                      <w:i/>
+                      <w:sz w:val="36"/>
+                      <w:szCs w:val="36"/>
+                      <w:shd w:val="clear" w:color="auto" w:fill="F8F9FA"/>
+                      <w:lang w:val="fr-FR"/>
+                    </w:rPr>
+                  </m:ctrlPr>
+                </m:sSupPr>
+                <m:e>
+                  <m:r>
+                    <w:rPr>
+                      <w:rFonts w:ascii="Cambria Math" w:eastAsiaTheme="minorEastAsia" w:hAnsi="Cambria Math"/>
+                      <w:sz w:val="36"/>
+                      <w:szCs w:val="36"/>
+                      <w:shd w:val="clear" w:color="auto" w:fill="F8F9FA"/>
+                      <w:lang w:val="fr-FR"/>
+                    </w:rPr>
+                    <m:t>r</m:t>
+                  </m:r>
+                </m:e>
+                <m:sup>
+                  <m:r>
+                    <w:rPr>
+                      <w:rFonts w:ascii="Cambria Math" w:eastAsiaTheme="minorEastAsia" w:hAnsi="Cambria Math"/>
+                      <w:sz w:val="36"/>
+                      <w:szCs w:val="36"/>
+                      <w:shd w:val="clear" w:color="auto" w:fill="F8F9FA"/>
+                      <w:lang w:val="fr-FR"/>
+                    </w:rPr>
+                    <m:t>'</m:t>
+                  </m:r>
+                </m:sup>
+              </m:sSup>
+            </m:e>
+          </m:acc>
+          <m:r>
+            <w:rPr>
+              <w:rFonts w:ascii="Cambria Math" w:eastAsiaTheme="minorEastAsia" w:hAnsi="Cambria Math"/>
+              <w:sz w:val="36"/>
+              <w:szCs w:val="36"/>
+              <w:shd w:val="clear" w:color="auto" w:fill="F8F9FA"/>
+              <w:lang w:val="fr-FR"/>
+            </w:rPr>
+            <m:t>=</m:t>
+          </m:r>
+          <m:acc>
+            <m:accPr>
+              <m:chr m:val="⃗"/>
+              <m:ctrlPr>
+                <w:rPr>
+                  <w:rFonts w:ascii="Cambria Math" w:eastAsiaTheme="minorEastAsia" w:hAnsi="Cambria Math"/>
+                  <w:i/>
+                  <w:sz w:val="36"/>
+                  <w:szCs w:val="36"/>
+                  <w:shd w:val="clear" w:color="auto" w:fill="F8F9FA"/>
+                  <w:lang w:val="fr-FR"/>
+                </w:rPr>
+              </m:ctrlPr>
+            </m:accPr>
+            <m:e>
+              <m:r>
+                <w:rPr>
+                  <w:rFonts w:ascii="Cambria Math" w:eastAsiaTheme="minorEastAsia" w:hAnsi="Cambria Math"/>
+                  <w:sz w:val="36"/>
+                  <w:szCs w:val="36"/>
+                  <w:shd w:val="clear" w:color="auto" w:fill="F8F9FA"/>
+                  <w:lang w:val="fr-FR"/>
+                </w:rPr>
+                <m:t>OE</m:t>
+              </m:r>
+            </m:e>
+          </m:acc>
+          <m:r>
+            <w:rPr>
+              <w:rFonts w:ascii="Cambria Math" w:eastAsiaTheme="minorEastAsia" w:hAnsi="Cambria Math"/>
+              <w:sz w:val="36"/>
+              <w:szCs w:val="36"/>
+              <w:shd w:val="clear" w:color="auto" w:fill="F8F9FA"/>
+              <w:lang w:val="fr-FR"/>
+            </w:rPr>
+            <m:t>=</m:t>
+          </m:r>
+          <m:acc>
+            <m:accPr>
+              <m:chr m:val="⃗"/>
+              <m:ctrlPr>
+                <w:rPr>
+                  <w:rFonts w:ascii="Cambria Math" w:eastAsiaTheme="minorEastAsia" w:hAnsi="Cambria Math"/>
+                  <w:i/>
+                  <w:sz w:val="36"/>
+                  <w:szCs w:val="36"/>
+                  <w:shd w:val="clear" w:color="auto" w:fill="F8F9FA"/>
+                  <w:lang w:val="fr-FR"/>
+                </w:rPr>
+              </m:ctrlPr>
+            </m:accPr>
+            <m:e>
+              <m:sSub>
+                <m:sSubPr>
+                  <m:ctrlPr>
+                    <w:rPr>
+                      <w:rFonts w:ascii="Cambria Math" w:eastAsiaTheme="minorEastAsia" w:hAnsi="Cambria Math"/>
+                      <w:i/>
+                      <w:sz w:val="36"/>
+                      <w:szCs w:val="36"/>
+                      <w:lang w:val="fr-FR"/>
+                    </w:rPr>
+                  </m:ctrlPr>
+                </m:sSubPr>
+                <m:e>
+                  <m:r>
+                    <w:rPr>
+                      <w:rFonts w:ascii="Cambria Math" w:eastAsiaTheme="minorEastAsia" w:hAnsi="Cambria Math"/>
+                      <w:sz w:val="36"/>
+                      <w:szCs w:val="36"/>
+                      <w:lang w:val="fr-FR"/>
+                    </w:rPr>
+                    <m:t>P</m:t>
+                  </m:r>
+                </m:e>
+                <m:sub>
+                  <m:r>
+                    <w:rPr>
+                      <w:rFonts w:ascii="Cambria Math" w:eastAsiaTheme="minorEastAsia" w:hAnsi="Cambria Math"/>
+                      <w:sz w:val="36"/>
+                      <w:szCs w:val="36"/>
+                      <w:lang w:val="fr-FR"/>
+                    </w:rPr>
+                    <m:t>1</m:t>
+                  </m:r>
+                </m:sub>
+              </m:sSub>
+              <m:r>
+                <w:rPr>
+                  <w:rFonts w:ascii="Cambria Math" w:eastAsiaTheme="minorEastAsia" w:hAnsi="Cambria Math"/>
+                  <w:sz w:val="36"/>
+                  <w:szCs w:val="36"/>
+                  <w:shd w:val="clear" w:color="auto" w:fill="F8F9FA"/>
+                  <w:lang w:val="fr-FR"/>
+                </w:rPr>
+                <m:t>E</m:t>
+              </m:r>
+            </m:e>
+          </m:acc>
+          <m:r>
+            <w:rPr>
+              <w:rFonts w:ascii="Cambria Math" w:eastAsiaTheme="minorEastAsia" w:hAnsi="Cambria Math"/>
+              <w:sz w:val="36"/>
+              <w:szCs w:val="36"/>
+              <w:shd w:val="clear" w:color="auto" w:fill="F8F9FA"/>
+              <w:lang w:val="fr-FR"/>
+            </w:rPr>
+            <m:t>=-</m:t>
+          </m:r>
+          <m:acc>
+            <m:accPr>
+              <m:chr m:val="⃗"/>
+              <m:ctrlPr>
+                <w:rPr>
+                  <w:rFonts w:ascii="Cambria Math" w:eastAsiaTheme="minorEastAsia" w:hAnsi="Cambria Math"/>
+                  <w:i/>
+                  <w:sz w:val="36"/>
+                  <w:szCs w:val="36"/>
+                  <w:shd w:val="clear" w:color="auto" w:fill="F8F9FA"/>
+                  <w:lang w:val="fr-FR"/>
+                </w:rPr>
+              </m:ctrlPr>
+            </m:accPr>
+            <m:e>
+              <m:r>
+                <w:rPr>
+                  <w:rFonts w:ascii="Cambria Math" w:eastAsiaTheme="minorEastAsia" w:hAnsi="Cambria Math"/>
+                  <w:sz w:val="36"/>
+                  <w:szCs w:val="36"/>
+                  <w:shd w:val="clear" w:color="auto" w:fill="F8F9FA"/>
+                  <w:lang w:val="fr-FR"/>
+                </w:rPr>
+                <m:t>E</m:t>
+              </m:r>
+              <m:sSub>
+                <m:sSubPr>
+                  <m:ctrlPr>
+                    <w:rPr>
+                      <w:rFonts w:ascii="Cambria Math" w:eastAsiaTheme="minorEastAsia" w:hAnsi="Cambria Math"/>
+                      <w:i/>
+                      <w:sz w:val="36"/>
+                      <w:szCs w:val="36"/>
+                      <w:lang w:val="fr-FR"/>
+                    </w:rPr>
+                  </m:ctrlPr>
+                </m:sSubPr>
+                <m:e>
+                  <m:r>
+                    <w:rPr>
+                      <w:rFonts w:ascii="Cambria Math" w:eastAsiaTheme="minorEastAsia" w:hAnsi="Cambria Math"/>
+                      <w:sz w:val="36"/>
+                      <w:szCs w:val="36"/>
+                      <w:lang w:val="fr-FR"/>
+                    </w:rPr>
+                    <m:t>P</m:t>
+                  </m:r>
+                </m:e>
+                <m:sub>
+                  <m:r>
+                    <w:rPr>
+                      <w:rFonts w:ascii="Cambria Math" w:eastAsiaTheme="minorEastAsia" w:hAnsi="Cambria Math"/>
+                      <w:sz w:val="36"/>
+                      <w:szCs w:val="36"/>
+                      <w:lang w:val="fr-FR"/>
+                    </w:rPr>
+                    <m:t>1</m:t>
+                  </m:r>
+                </m:sub>
+              </m:sSub>
+            </m:e>
+          </m:acc>
+          <m:r>
+            <w:rPr>
+              <w:rFonts w:ascii="Cambria Math" w:eastAsiaTheme="minorEastAsia" w:hAnsi="Cambria Math"/>
+              <w:sz w:val="36"/>
+              <w:szCs w:val="36"/>
+              <w:shd w:val="clear" w:color="auto" w:fill="F8F9FA"/>
+              <w:lang w:val="fr-FR"/>
+            </w:rPr>
+            <m:t>= -</m:t>
+          </m:r>
+          <m:sSub>
+            <m:sSubPr>
+              <m:ctrlPr>
+                <w:rPr>
+                  <w:rFonts w:ascii="Cambria Math" w:hAnsi="Cambria Math"/>
+                  <w:i/>
+                  <w:sz w:val="36"/>
+                  <w:szCs w:val="36"/>
+                  <w:lang w:val="es-ES"/>
+                </w:rPr>
+              </m:ctrlPr>
+            </m:sSubPr>
+            <m:e>
+              <m:r>
+                <w:rPr>
+                  <w:rFonts w:ascii="Cambria Math" w:hAnsi="Cambria Math"/>
+                  <w:sz w:val="36"/>
+                  <w:szCs w:val="36"/>
+                  <w:lang w:val="es-ES"/>
+                </w:rPr>
+                <m:t>R</m:t>
+              </m:r>
+            </m:e>
+            <m:sub>
+              <m:r>
+                <w:rPr>
+                  <w:rFonts w:ascii="Cambria Math" w:hAnsi="Cambria Math"/>
+                  <w:sz w:val="36"/>
+                  <w:szCs w:val="36"/>
+                  <w:lang w:val="fr-FR"/>
+                </w:rPr>
+                <m:t>1</m:t>
+              </m:r>
+            </m:sub>
+          </m:sSub>
+          <m:d>
+            <m:dPr>
+              <m:ctrlPr>
+                <w:rPr>
+                  <w:rFonts w:ascii="Cambria Math" w:hAnsi="Cambria Math"/>
+                  <w:i/>
+                  <w:sz w:val="36"/>
+                  <w:szCs w:val="36"/>
+                  <w:lang w:val="es-ES"/>
+                </w:rPr>
+              </m:ctrlPr>
+            </m:dPr>
+            <m:e>
+              <m:m>
+                <m:mPr>
+                  <m:mcs>
+                    <m:mc>
+                      <m:mcPr>
+                        <m:count m:val="1"/>
+                        <m:mcJc m:val="center"/>
+                      </m:mcPr>
+                    </m:mc>
+                  </m:mcs>
+                  <m:ctrlPr>
+                    <w:rPr>
+                      <w:rFonts w:ascii="Cambria Math" w:hAnsi="Cambria Math"/>
+                      <w:i/>
+                      <w:sz w:val="36"/>
+                      <w:szCs w:val="36"/>
+                      <w:lang w:val="es-ES"/>
+                    </w:rPr>
+                  </m:ctrlPr>
+                </m:mPr>
+                <m:mr>
+                  <m:e>
+                    <m:func>
+                      <m:funcPr>
+                        <m:ctrlPr>
+                          <w:rPr>
+                            <w:rFonts w:ascii="Cambria Math" w:hAnsi="Cambria Math"/>
+                            <w:sz w:val="36"/>
+                            <w:szCs w:val="36"/>
+                            <w:lang w:val="es-ES"/>
+                          </w:rPr>
+                        </m:ctrlPr>
+                      </m:funcPr>
+                      <m:fName>
+                        <m:r>
+                          <m:rPr>
+                            <m:sty m:val="p"/>
+                          </m:rPr>
+                          <w:rPr>
+                            <w:rFonts w:ascii="Cambria Math" w:hAnsi="Cambria Math"/>
+                            <w:sz w:val="36"/>
+                            <w:szCs w:val="36"/>
+                            <w:lang w:val="fr-FR"/>
+                          </w:rPr>
+                          <m:t>cos</m:t>
+                        </m:r>
+                        <m:ctrlPr>
+                          <w:rPr>
+                            <w:rFonts w:ascii="Cambria Math" w:hAnsi="Cambria Math"/>
+                            <w:i/>
+                            <w:sz w:val="36"/>
+                            <w:szCs w:val="36"/>
+                            <w:lang w:val="es-ES"/>
+                          </w:rPr>
+                        </m:ctrlPr>
+                      </m:fName>
+                      <m:e>
+                        <m:d>
+                          <m:dPr>
+                            <m:ctrlPr>
+                              <w:rPr>
+                                <w:rFonts w:ascii="Cambria Math" w:hAnsi="Cambria Math"/>
+                                <w:i/>
+                                <w:sz w:val="36"/>
+                                <w:szCs w:val="36"/>
+                                <w:lang w:val="es-ES"/>
+                              </w:rPr>
+                            </m:ctrlPr>
+                          </m:dPr>
+                          <m:e>
+                            <m:sSub>
+                              <m:sSubPr>
+                                <m:ctrlPr>
+                                  <w:rPr>
+                                    <w:rFonts w:ascii="Cambria Math" w:hAnsi="Cambria Math"/>
+                                    <w:i/>
+                                    <w:sz w:val="36"/>
+                                    <w:szCs w:val="36"/>
+                                    <w:lang w:val="es-ES"/>
+                                  </w:rPr>
+                                </m:ctrlPr>
+                              </m:sSubPr>
+                              <m:e>
+                                <m:r>
+                                  <w:rPr>
+                                    <w:rFonts w:ascii="Cambria Math" w:hAnsi="Cambria Math"/>
+                                    <w:sz w:val="36"/>
+                                    <w:szCs w:val="36"/>
+                                    <w:lang w:val="es-ES"/>
+                                  </w:rPr>
+                                  <m:t>ϑ</m:t>
+                                </m:r>
+                              </m:e>
+                              <m:sub>
+                                <m:r>
+                                  <w:rPr>
+                                    <w:rFonts w:ascii="Cambria Math" w:hAnsi="Cambria Math"/>
+                                    <w:sz w:val="36"/>
+                                    <w:szCs w:val="36"/>
+                                    <w:lang w:val="fr-FR"/>
+                                  </w:rPr>
+                                  <m:t>1</m:t>
+                                </m:r>
+                              </m:sub>
+                            </m:sSub>
+                          </m:e>
+                        </m:d>
+                      </m:e>
+                    </m:func>
+                  </m:e>
+                </m:mr>
+                <m:mr>
+                  <m:e>
+                    <m:func>
+                      <m:funcPr>
+                        <m:ctrlPr>
+                          <w:rPr>
+                            <w:rFonts w:ascii="Cambria Math" w:hAnsi="Cambria Math"/>
+                            <w:sz w:val="36"/>
+                            <w:szCs w:val="36"/>
+                            <w:lang w:val="es-ES"/>
+                          </w:rPr>
+                        </m:ctrlPr>
+                      </m:funcPr>
+                      <m:fName>
+                        <m:r>
+                          <m:rPr>
+                            <m:sty m:val="p"/>
+                          </m:rPr>
+                          <w:rPr>
+                            <w:rFonts w:ascii="Cambria Math" w:hAnsi="Cambria Math"/>
+                            <w:sz w:val="36"/>
+                            <w:szCs w:val="36"/>
+                            <w:lang w:val="fr-FR"/>
+                          </w:rPr>
+                          <m:t>sin</m:t>
+                        </m:r>
+                        <m:ctrlPr>
+                          <w:rPr>
+                            <w:rFonts w:ascii="Cambria Math" w:hAnsi="Cambria Math"/>
+                            <w:i/>
+                            <w:sz w:val="36"/>
+                            <w:szCs w:val="36"/>
+                            <w:lang w:val="es-ES"/>
+                          </w:rPr>
+                        </m:ctrlPr>
+                      </m:fName>
+                      <m:e>
+                        <m:d>
+                          <m:dPr>
+                            <m:ctrlPr>
+                              <w:rPr>
+                                <w:rFonts w:ascii="Cambria Math" w:hAnsi="Cambria Math"/>
+                                <w:i/>
+                                <w:sz w:val="36"/>
+                                <w:szCs w:val="36"/>
+                                <w:lang w:val="es-ES"/>
+                              </w:rPr>
+                            </m:ctrlPr>
+                          </m:dPr>
+                          <m:e>
+                            <m:sSub>
+                              <m:sSubPr>
+                                <m:ctrlPr>
+                                  <w:rPr>
+                                    <w:rFonts w:ascii="Cambria Math" w:hAnsi="Cambria Math"/>
+                                    <w:i/>
+                                    <w:sz w:val="36"/>
+                                    <w:szCs w:val="36"/>
+                                    <w:lang w:val="es-ES"/>
+                                  </w:rPr>
+                                </m:ctrlPr>
+                              </m:sSubPr>
+                              <m:e>
+                                <m:r>
+                                  <w:rPr>
+                                    <w:rFonts w:ascii="Cambria Math" w:hAnsi="Cambria Math"/>
+                                    <w:sz w:val="36"/>
+                                    <w:szCs w:val="36"/>
+                                    <w:lang w:val="es-ES"/>
+                                  </w:rPr>
+                                  <m:t>ϑ</m:t>
+                                </m:r>
+                              </m:e>
+                              <m:sub>
+                                <m:r>
+                                  <w:rPr>
+                                    <w:rFonts w:ascii="Cambria Math" w:hAnsi="Cambria Math"/>
+                                    <w:sz w:val="36"/>
+                                    <w:szCs w:val="36"/>
+                                    <w:lang w:val="fr-FR"/>
+                                  </w:rPr>
+                                  <m:t>1</m:t>
+                                </m:r>
+                              </m:sub>
+                            </m:sSub>
+                          </m:e>
+                        </m:d>
+                      </m:e>
+                    </m:func>
+                  </m:e>
+                </m:mr>
+              </m:m>
+            </m:e>
+          </m:d>
+        </m:oMath>
+      </m:oMathPara>
+    </w:p>
+    <w:p>
+      <w:pPr>
+        <w:spacing w:after="160" w:line="259" w:lineRule="auto"/>
+        <w:jc w:val="both"/>
         <w:rPr>
           <w:rFonts w:asciiTheme="majorHAnsi" w:eastAsiaTheme="minorEastAsia" w:hAnsiTheme="majorHAnsi"/>
           <w:sz w:val="36"/>
@@ -21009,11 +21578,1251 @@
     <w:p>
       <w:pPr>
         <w:spacing w:after="160" w:line="259" w:lineRule="auto"/>
+        <w:jc w:val="both"/>
+        <w:rPr>
+          <w:rFonts w:asciiTheme="majorHAnsi" w:eastAsiaTheme="minorEastAsia" w:hAnsiTheme="majorHAnsi"/>
+          <w:sz w:val="30"/>
+          <w:szCs w:val="30"/>
+          <w:shd w:val="clear" w:color="auto" w:fill="F8F9FA"/>
+          <w:lang w:val="fr-FR"/>
+        </w:rPr>
+      </w:pPr>
+      <w:r>
+        <w:rPr>
+          <w:rFonts w:asciiTheme="majorHAnsi" w:eastAsiaTheme="minorEastAsia" w:hAnsiTheme="majorHAnsi"/>
+          <w:sz w:val="30"/>
+          <w:szCs w:val="30"/>
+          <w:shd w:val="clear" w:color="auto" w:fill="F8F9FA"/>
+          <w:lang w:val="fr-FR"/>
+        </w:rPr>
+        <w:t>En revanche, le mouvement de</w:t>
+      </w:r>
+      <w:r>
         <w:rPr>
           <w:rFonts w:asciiTheme="majorHAnsi" w:eastAsiaTheme="minorEastAsia" w:hAnsiTheme="majorHAnsi"/>
           <w:sz w:val="36"/>
           <w:szCs w:val="36"/>
           <w:shd w:val="clear" w:color="auto" w:fill="F8F9FA"/>
+          <w:lang w:val="fr-FR"/>
+        </w:rPr>
+        <w:t xml:space="preserve"> </w:t>
+      </w:r>
+      <m:oMath>
+        <m:sSub>
+          <m:sSubPr>
+            <m:ctrlPr>
+              <w:rPr>
+                <w:rFonts w:ascii="Cambria Math" w:eastAsiaTheme="minorEastAsia" w:hAnsi="Cambria Math"/>
+                <w:i/>
+                <w:sz w:val="36"/>
+                <w:szCs w:val="36"/>
+                <w:lang w:val="fr-FR"/>
+              </w:rPr>
+            </m:ctrlPr>
+          </m:sSubPr>
+          <m:e>
+            <m:r>
+              <w:rPr>
+                <w:rFonts w:ascii="Cambria Math" w:eastAsiaTheme="minorEastAsia" w:hAnsi="Cambria Math"/>
+                <w:sz w:val="36"/>
+                <w:szCs w:val="36"/>
+                <w:lang w:val="fr-FR"/>
+              </w:rPr>
+              <m:t>P</m:t>
+            </m:r>
+          </m:e>
+          <m:sub>
+            <m:r>
+              <w:rPr>
+                <w:rFonts w:ascii="Cambria Math" w:eastAsiaTheme="minorEastAsia" w:hAnsi="Cambria Math"/>
+                <w:sz w:val="36"/>
+                <w:szCs w:val="36"/>
+                <w:lang w:val="fr-FR"/>
+              </w:rPr>
+              <m:t>2</m:t>
+            </m:r>
+          </m:sub>
+        </m:sSub>
+      </m:oMath>
+      <w:r>
+        <w:rPr>
+          <w:rFonts w:asciiTheme="majorHAnsi" w:eastAsiaTheme="minorEastAsia" w:hAnsiTheme="majorHAnsi"/>
+          <w:sz w:val="36"/>
+          <w:szCs w:val="36"/>
+          <w:shd w:val="clear" w:color="auto" w:fill="F8F9FA"/>
+          <w:lang w:val="fr-FR"/>
+        </w:rPr>
+        <w:t xml:space="preserve"> </w:t>
+      </w:r>
+      <w:r>
+        <w:rPr>
+          <w:rFonts w:asciiTheme="majorHAnsi" w:eastAsiaTheme="minorEastAsia" w:hAnsiTheme="majorHAnsi"/>
+          <w:sz w:val="30"/>
+          <w:szCs w:val="30"/>
+          <w:shd w:val="clear" w:color="auto" w:fill="F8F9FA"/>
+          <w:lang w:val="fr-FR"/>
+        </w:rPr>
+        <w:t>vu depuis</w:t>
+      </w:r>
+      <w:r>
+        <w:rPr>
+          <w:rFonts w:asciiTheme="majorHAnsi" w:eastAsiaTheme="minorEastAsia" w:hAnsiTheme="majorHAnsi"/>
+          <w:sz w:val="36"/>
+          <w:szCs w:val="36"/>
+          <w:shd w:val="clear" w:color="auto" w:fill="F8F9FA"/>
+          <w:lang w:val="fr-FR"/>
+        </w:rPr>
+        <w:t xml:space="preserve"> </w:t>
+      </w:r>
+      <m:oMath>
+        <m:sSub>
+          <m:sSubPr>
+            <m:ctrlPr>
+              <w:rPr>
+                <w:rFonts w:ascii="Cambria Math" w:eastAsiaTheme="minorEastAsia" w:hAnsi="Cambria Math"/>
+                <w:i/>
+                <w:sz w:val="36"/>
+                <w:szCs w:val="36"/>
+                <w:lang w:val="fr-FR"/>
+              </w:rPr>
+            </m:ctrlPr>
+          </m:sSubPr>
+          <m:e>
+            <m:r>
+              <w:rPr>
+                <w:rFonts w:ascii="Cambria Math" w:eastAsiaTheme="minorEastAsia" w:hAnsi="Cambria Math"/>
+                <w:sz w:val="36"/>
+                <w:szCs w:val="36"/>
+                <w:lang w:val="fr-FR"/>
+              </w:rPr>
+              <m:t>P</m:t>
+            </m:r>
+          </m:e>
+          <m:sub>
+            <m:r>
+              <w:rPr>
+                <w:rFonts w:ascii="Cambria Math" w:eastAsiaTheme="minorEastAsia" w:hAnsi="Cambria Math"/>
+                <w:sz w:val="36"/>
+                <w:szCs w:val="36"/>
+                <w:lang w:val="fr-FR"/>
+              </w:rPr>
+              <m:t>1</m:t>
+            </m:r>
+          </m:sub>
+        </m:sSub>
+      </m:oMath>
+      <w:r>
+        <w:rPr>
+          <w:rFonts w:asciiTheme="majorHAnsi" w:eastAsiaTheme="minorEastAsia" w:hAnsiTheme="majorHAnsi"/>
+          <w:sz w:val="36"/>
+          <w:szCs w:val="36"/>
+          <w:lang w:val="fr-FR"/>
+        </w:rPr>
+        <w:t xml:space="preserve"> </w:t>
+      </w:r>
+      <w:r>
+        <w:rPr>
+          <w:rFonts w:asciiTheme="majorHAnsi" w:eastAsiaTheme="minorEastAsia" w:hAnsiTheme="majorHAnsi"/>
+          <w:sz w:val="30"/>
+          <w:szCs w:val="30"/>
+          <w:lang w:val="fr-FR"/>
+        </w:rPr>
+        <w:t xml:space="preserve">est plus complexe. On peut distinguer deux cas : Le cas où les vitesses angulaires </w:t>
+      </w:r>
+      <w:r>
+        <w:rPr>
+          <w:rFonts w:asciiTheme="majorHAnsi" w:eastAsiaTheme="minorEastAsia" w:hAnsiTheme="majorHAnsi"/>
+          <w:sz w:val="30"/>
+          <w:szCs w:val="30"/>
+          <w:lang w:val="fr-FR"/>
+        </w:rPr>
+        <w:t xml:space="preserve">sont les mêmes et le cas où </w:t>
+      </w:r>
+      <w:r>
+        <w:rPr>
+          <w:rFonts w:asciiTheme="majorHAnsi" w:eastAsiaTheme="minorEastAsia" w:hAnsiTheme="majorHAnsi"/>
+          <w:sz w:val="30"/>
+          <w:szCs w:val="30"/>
+          <w:lang w:val="fr-FR"/>
+        </w:rPr>
+        <w:t>ces valeurs</w:t>
+      </w:r>
+      <w:r>
+        <w:rPr>
+          <w:rFonts w:asciiTheme="majorHAnsi" w:eastAsiaTheme="minorEastAsia" w:hAnsiTheme="majorHAnsi"/>
+          <w:sz w:val="30"/>
+          <w:szCs w:val="30"/>
+          <w:lang w:val="fr-FR"/>
+        </w:rPr>
+        <w:t xml:space="preserve"> sont différentes.</w:t>
+      </w:r>
+    </w:p>
+    <w:p>
+      <w:pPr>
+        <w:spacing w:after="160" w:line="259" w:lineRule="auto"/>
+        <w:rPr>
+          <w:rFonts w:asciiTheme="majorHAnsi" w:eastAsiaTheme="minorEastAsia" w:hAnsiTheme="majorHAnsi"/>
+          <w:sz w:val="32"/>
+          <w:szCs w:val="32"/>
+          <w:lang w:val="fr-FR"/>
+        </w:rPr>
+      </w:pPr>
+    </w:p>
+    <w:p>
+      <w:pPr>
+        <w:spacing w:after="160" w:line="259" w:lineRule="auto"/>
+        <w:rPr>
+          <w:rFonts w:asciiTheme="majorHAnsi" w:eastAsiaTheme="minorEastAsia" w:hAnsiTheme="majorHAnsi"/>
+          <w:sz w:val="30"/>
+          <w:szCs w:val="30"/>
+          <w:lang w:val="fr-FR"/>
+        </w:rPr>
+      </w:pPr>
+      <w:r>
+        <w:rPr>
+          <w:rFonts w:asciiTheme="majorHAnsi" w:eastAsiaTheme="minorEastAsia" w:hAnsiTheme="majorHAnsi"/>
+          <w:sz w:val="30"/>
+          <w:szCs w:val="30"/>
+          <w:lang w:val="fr-FR"/>
+        </w:rPr>
+        <w:t>Si</w:t>
+      </w:r>
+      <w:r>
+        <w:rPr>
+          <w:rFonts w:asciiTheme="majorHAnsi" w:eastAsiaTheme="minorEastAsia" w:hAnsiTheme="majorHAnsi"/>
+          <w:sz w:val="32"/>
+          <w:szCs w:val="32"/>
+          <w:lang w:val="fr-FR"/>
+        </w:rPr>
+        <w:t xml:space="preserve"> </w:t>
+      </w:r>
+      <m:oMath>
+        <m:sSub>
+          <m:sSubPr>
+            <m:ctrlPr>
+              <w:rPr>
+                <w:rFonts w:ascii="Cambria Math" w:hAnsi="Cambria Math"/>
+                <w:i/>
+                <w:sz w:val="36"/>
+                <w:szCs w:val="36"/>
+                <w:lang w:val="fr-FR"/>
+              </w:rPr>
+            </m:ctrlPr>
+          </m:sSubPr>
+          <m:e>
+            <m:r>
+              <w:rPr>
+                <w:rFonts w:ascii="Cambria Math" w:hAnsi="Cambria Math"/>
+                <w:sz w:val="36"/>
+                <w:szCs w:val="36"/>
+                <w:lang w:val="fr-FR"/>
+              </w:rPr>
+              <m:t>v</m:t>
+            </m:r>
+          </m:e>
+          <m:sub>
+            <m:r>
+              <w:rPr>
+                <w:rFonts w:ascii="Cambria Math" w:hAnsi="Cambria Math"/>
+                <w:sz w:val="36"/>
+                <w:szCs w:val="36"/>
+                <w:lang w:val="fr-FR"/>
+              </w:rPr>
+              <m:t>1</m:t>
+            </m:r>
+          </m:sub>
+        </m:sSub>
+        <m:r>
+          <w:rPr>
+            <w:rFonts w:ascii="Cambria Math" w:hAnsi="Cambria Math"/>
+            <w:sz w:val="36"/>
+            <w:szCs w:val="36"/>
+            <w:lang w:val="fr-FR"/>
+          </w:rPr>
+          <m:t>=</m:t>
+        </m:r>
+        <m:sSub>
+          <m:sSubPr>
+            <m:ctrlPr>
+              <w:rPr>
+                <w:rFonts w:ascii="Cambria Math" w:hAnsi="Cambria Math"/>
+                <w:i/>
+                <w:sz w:val="36"/>
+                <w:szCs w:val="36"/>
+                <w:lang w:val="fr-FR"/>
+              </w:rPr>
+            </m:ctrlPr>
+          </m:sSubPr>
+          <m:e>
+            <m:r>
+              <w:rPr>
+                <w:rFonts w:ascii="Cambria Math" w:hAnsi="Cambria Math"/>
+                <w:sz w:val="36"/>
+                <w:szCs w:val="36"/>
+                <w:lang w:val="fr-FR"/>
+              </w:rPr>
+              <m:t>v</m:t>
+            </m:r>
+          </m:e>
+          <m:sub>
+            <m:r>
+              <w:rPr>
+                <w:rFonts w:ascii="Cambria Math" w:hAnsi="Cambria Math"/>
+                <w:sz w:val="36"/>
+                <w:szCs w:val="36"/>
+                <w:lang w:val="fr-FR"/>
+              </w:rPr>
+              <m:t>2</m:t>
+            </m:r>
+          </m:sub>
+        </m:sSub>
+      </m:oMath>
+      <w:r>
+        <w:rPr>
+          <w:rFonts w:asciiTheme="majorHAnsi" w:eastAsiaTheme="minorEastAsia" w:hAnsiTheme="majorHAnsi"/>
+          <w:sz w:val="36"/>
+          <w:szCs w:val="36"/>
+          <w:lang w:val="fr-FR"/>
+        </w:rPr>
+        <w:t> </w:t>
+      </w:r>
+      <w:r>
+        <w:rPr>
+          <w:rFonts w:asciiTheme="majorHAnsi" w:eastAsiaTheme="minorEastAsia" w:hAnsiTheme="majorHAnsi"/>
+          <w:sz w:val="30"/>
+          <w:szCs w:val="30"/>
+          <w:lang w:val="fr-FR"/>
+        </w:rPr>
+        <w:t>:</w:t>
+      </w:r>
+    </w:p>
+    <w:p>
+      <w:pPr>
+        <w:spacing w:after="160" w:line="259" w:lineRule="auto"/>
+        <w:rPr>
+          <w:rFonts w:asciiTheme="majorHAnsi" w:eastAsiaTheme="minorEastAsia" w:hAnsiTheme="majorHAnsi"/>
+          <w:sz w:val="36"/>
+          <w:szCs w:val="36"/>
+          <w:lang w:val="fr-FR"/>
+        </w:rPr>
+      </w:pPr>
+    </w:p>
+    <w:p>
+      <w:pPr>
+        <w:spacing w:after="160" w:line="259" w:lineRule="auto"/>
+        <w:rPr>
+          <w:rFonts w:asciiTheme="majorHAnsi" w:eastAsiaTheme="minorEastAsia" w:hAnsiTheme="majorHAnsi"/>
+          <w:sz w:val="30"/>
+          <w:szCs w:val="30"/>
+          <w:lang w:val="fr-FR"/>
+        </w:rPr>
+      </w:pPr>
+      <w:r>
+        <w:rPr>
+          <w:rFonts w:asciiTheme="majorHAnsi" w:eastAsiaTheme="minorEastAsia" w:hAnsiTheme="majorHAnsi"/>
+          <w:noProof/>
+          <w:sz w:val="30"/>
+          <w:szCs w:val="30"/>
+          <w:lang w:val="fr-FR" w:eastAsia="fr-FR"/>
+        </w:rPr>
+        <w:drawing>
+          <wp:anchor distT="0" distB="0" distL="114300" distR="114300" simplePos="0" relativeHeight="251660800" behindDoc="0" locked="0" layoutInCell="1" allowOverlap="1" wp14:anchorId="68ABBA55" wp14:editId="4FA8FA94">
+            <wp:simplePos x="0" y="0"/>
+            <wp:positionH relativeFrom="column">
+              <wp:posOffset>1175657</wp:posOffset>
+            </wp:positionH>
+            <wp:positionV relativeFrom="paragraph">
+              <wp:posOffset>482072</wp:posOffset>
+            </wp:positionV>
+            <wp:extent cx="3693226" cy="3693226"/>
+            <wp:effectExtent l="0" t="0" r="2540" b="2540"/>
+            <wp:wrapNone/>
+            <wp:docPr id="1" name="Picture 1" descr="C:\Users\Root\AppData\Local\Microsoft\Windows\INetCache\Content.Word\schema01.png"/>
+            <wp:cNvGraphicFramePr>
+              <a:graphicFrameLocks xmlns:a="http://schemas.openxmlformats.org/drawingml/2006/main" noChangeAspect="1"/>
+            </wp:cNvGraphicFramePr>
+            <a:graphic xmlns:a="http://schemas.openxmlformats.org/drawingml/2006/main">
+              <a:graphicData uri="http://schemas.openxmlformats.org/drawingml/2006/picture">
+                <pic:pic xmlns:pic="http://schemas.openxmlformats.org/drawingml/2006/picture">
+                  <pic:nvPicPr>
+                    <pic:cNvPr id="0" name="Picture 2" descr="C:\Users\Root\AppData\Local\Microsoft\Windows\INetCache\Content.Word\schema01.png"/>
+                    <pic:cNvPicPr>
+                      <a:picLocks noChangeAspect="1" noChangeArrowheads="1"/>
+                    </pic:cNvPicPr>
+                  </pic:nvPicPr>
+                  <pic:blipFill>
+                    <a:blip r:embed="rId12">
+                      <a:extLst>
+                        <a:ext uri="{28A0092B-C50C-407E-A947-70E740481C1C}">
+                          <a14:useLocalDpi xmlns:a14="http://schemas.microsoft.com/office/drawing/2010/main" val="0"/>
+                        </a:ext>
+                      </a:extLst>
+                    </a:blip>
+                    <a:srcRect/>
+                    <a:stretch>
+                      <a:fillRect/>
+                    </a:stretch>
+                  </pic:blipFill>
+                  <pic:spPr bwMode="auto">
+                    <a:xfrm>
+                      <a:off x="0" y="0"/>
+                      <a:ext cx="3700525" cy="3700525"/>
+                    </a:xfrm>
+                    <a:prstGeom prst="rect">
+                      <a:avLst/>
+                    </a:prstGeom>
+                    <a:noFill/>
+                    <a:ln>
+                      <a:noFill/>
+                    </a:ln>
+                  </pic:spPr>
+                </pic:pic>
+              </a:graphicData>
+            </a:graphic>
+            <wp14:sizeRelH relativeFrom="margin">
+              <wp14:pctWidth>0</wp14:pctWidth>
+            </wp14:sizeRelH>
+            <wp14:sizeRelV relativeFrom="margin">
+              <wp14:pctHeight>0</wp14:pctHeight>
+            </wp14:sizeRelV>
+          </wp:anchor>
+        </w:drawing>
+      </w:r>
+      <w:r>
+        <w:rPr>
+          <w:rFonts w:asciiTheme="majorHAnsi" w:eastAsiaTheme="minorEastAsia" w:hAnsiTheme="majorHAnsi"/>
+          <w:sz w:val="30"/>
+          <w:szCs w:val="30"/>
+          <w:lang w:val="fr-FR"/>
+        </w:rPr>
+        <w:t>C’est la situation la plus simple,</w:t>
+      </w:r>
+      <w:r>
+        <w:rPr>
+          <w:rFonts w:asciiTheme="majorHAnsi" w:eastAsiaTheme="minorEastAsia" w:hAnsiTheme="majorHAnsi"/>
+          <w:sz w:val="30"/>
+          <w:szCs w:val="30"/>
+          <w:lang w:val="fr-FR"/>
+        </w:rPr>
+        <w:t xml:space="preserve"> la trajectoire</w:t>
+      </w:r>
+      <w:r>
+        <w:rPr>
+          <w:rFonts w:asciiTheme="majorHAnsi" w:eastAsiaTheme="minorEastAsia" w:hAnsiTheme="majorHAnsi"/>
+          <w:sz w:val="30"/>
+          <w:szCs w:val="30"/>
+          <w:lang w:val="fr-FR"/>
+        </w:rPr>
+        <w:t xml:space="preserve"> est</w:t>
+      </w:r>
+      <w:r>
+        <w:rPr>
+          <w:rFonts w:asciiTheme="majorHAnsi" w:eastAsiaTheme="minorEastAsia" w:hAnsiTheme="majorHAnsi"/>
+          <w:sz w:val="30"/>
+          <w:szCs w:val="30"/>
+          <w:lang w:val="fr-FR"/>
+        </w:rPr>
+        <w:t xml:space="preserve"> circulaire :</w:t>
+      </w:r>
+    </w:p>
+    <w:p>
+      <w:pPr>
+        <w:spacing w:after="160" w:line="259" w:lineRule="auto"/>
+        <w:rPr>
+          <w:rFonts w:asciiTheme="majorHAnsi" w:eastAsiaTheme="minorEastAsia" w:hAnsiTheme="majorHAnsi"/>
+          <w:sz w:val="32"/>
+          <w:szCs w:val="32"/>
+          <w:lang w:val="fr-FR"/>
+        </w:rPr>
+      </w:pPr>
+    </w:p>
+    <w:p>
+      <w:pPr>
+        <w:spacing w:after="160" w:line="259" w:lineRule="auto"/>
+        <w:rPr>
+          <w:rFonts w:asciiTheme="majorHAnsi" w:eastAsiaTheme="minorEastAsia" w:hAnsiTheme="majorHAnsi"/>
+          <w:sz w:val="32"/>
+          <w:szCs w:val="32"/>
+          <w:lang w:val="fr-FR"/>
+        </w:rPr>
+      </w:pPr>
+    </w:p>
+    <w:p>
+      <w:pPr>
+        <w:spacing w:after="160" w:line="259" w:lineRule="auto"/>
+        <w:rPr>
+          <w:rFonts w:asciiTheme="majorHAnsi" w:eastAsiaTheme="minorEastAsia" w:hAnsiTheme="majorHAnsi"/>
+          <w:sz w:val="32"/>
+          <w:szCs w:val="32"/>
+          <w:lang w:val="fr-FR"/>
+        </w:rPr>
+      </w:pPr>
+    </w:p>
+    <w:p>
+      <w:pPr>
+        <w:spacing w:after="160" w:line="259" w:lineRule="auto"/>
+        <w:rPr>
+          <w:rFonts w:asciiTheme="majorHAnsi" w:eastAsiaTheme="minorEastAsia" w:hAnsiTheme="majorHAnsi"/>
+          <w:sz w:val="32"/>
+          <w:szCs w:val="32"/>
+          <w:lang w:val="fr-FR"/>
+        </w:rPr>
+      </w:pPr>
+    </w:p>
+    <w:p>
+      <w:pPr>
+        <w:spacing w:after="160" w:line="259" w:lineRule="auto"/>
+        <w:rPr>
+          <w:rFonts w:asciiTheme="majorHAnsi" w:eastAsiaTheme="minorEastAsia" w:hAnsiTheme="majorHAnsi"/>
+          <w:sz w:val="32"/>
+          <w:szCs w:val="32"/>
+          <w:lang w:val="fr-FR"/>
+        </w:rPr>
+      </w:pPr>
+    </w:p>
+    <w:p>
+      <w:pPr>
+        <w:spacing w:after="160" w:line="259" w:lineRule="auto"/>
+        <w:rPr>
+          <w:rFonts w:asciiTheme="majorHAnsi" w:eastAsiaTheme="minorEastAsia" w:hAnsiTheme="majorHAnsi"/>
+          <w:sz w:val="32"/>
+          <w:szCs w:val="32"/>
+          <w:lang w:val="fr-FR"/>
+        </w:rPr>
+      </w:pPr>
+    </w:p>
+    <w:p>
+      <w:pPr>
+        <w:spacing w:after="160" w:line="259" w:lineRule="auto"/>
+        <w:rPr>
+          <w:rFonts w:asciiTheme="majorHAnsi" w:eastAsiaTheme="minorEastAsia" w:hAnsiTheme="majorHAnsi"/>
+          <w:sz w:val="32"/>
+          <w:szCs w:val="32"/>
+          <w:lang w:val="fr-FR"/>
+        </w:rPr>
+      </w:pPr>
+    </w:p>
+    <w:p>
+      <w:pPr>
+        <w:spacing w:after="160" w:line="259" w:lineRule="auto"/>
+        <w:rPr>
+          <w:rFonts w:asciiTheme="majorHAnsi" w:eastAsiaTheme="minorEastAsia" w:hAnsiTheme="majorHAnsi"/>
+          <w:sz w:val="32"/>
+          <w:szCs w:val="32"/>
+          <w:lang w:val="fr-FR"/>
+        </w:rPr>
+      </w:pPr>
+    </w:p>
+    <w:p>
+      <w:pPr>
+        <w:spacing w:after="160" w:line="259" w:lineRule="auto"/>
+        <w:rPr>
+          <w:rFonts w:asciiTheme="majorHAnsi" w:eastAsiaTheme="minorEastAsia" w:hAnsiTheme="majorHAnsi"/>
+          <w:sz w:val="32"/>
+          <w:szCs w:val="32"/>
+          <w:lang w:val="fr-FR"/>
+        </w:rPr>
+      </w:pPr>
+    </w:p>
+    <w:p>
+      <w:pPr>
+        <w:spacing w:after="160" w:line="259" w:lineRule="auto"/>
+        <w:rPr>
+          <w:rFonts w:asciiTheme="majorHAnsi" w:eastAsiaTheme="minorEastAsia" w:hAnsiTheme="majorHAnsi"/>
+          <w:sz w:val="30"/>
+          <w:szCs w:val="30"/>
+          <w:lang w:val="fr-FR"/>
+        </w:rPr>
+      </w:pPr>
+    </w:p>
+    <w:p>
+      <w:pPr>
+        <w:spacing w:after="160" w:line="259" w:lineRule="auto"/>
+        <w:rPr>
+          <w:rFonts w:asciiTheme="majorHAnsi" w:eastAsiaTheme="minorEastAsia" w:hAnsiTheme="majorHAnsi"/>
+          <w:sz w:val="30"/>
+          <w:szCs w:val="30"/>
+          <w:lang w:val="fr-FR"/>
+        </w:rPr>
+      </w:pPr>
+      <w:r>
+        <w:rPr>
+          <w:rFonts w:asciiTheme="majorHAnsi" w:eastAsiaTheme="minorEastAsia" w:hAnsiTheme="majorHAnsi"/>
+          <w:sz w:val="30"/>
+          <w:szCs w:val="30"/>
+          <w:lang w:val="fr-FR"/>
+        </w:rPr>
+        <w:t>Si</w:t>
+      </w:r>
+      <w:r>
+        <w:rPr>
+          <w:rFonts w:asciiTheme="majorHAnsi" w:eastAsiaTheme="minorEastAsia" w:hAnsiTheme="majorHAnsi"/>
+          <w:sz w:val="32"/>
+          <w:szCs w:val="32"/>
+          <w:lang w:val="fr-FR"/>
+        </w:rPr>
+        <w:t xml:space="preserve"> </w:t>
+      </w:r>
+      <m:oMath>
+        <m:sSub>
+          <m:sSubPr>
+            <m:ctrlPr>
+              <w:rPr>
+                <w:rFonts w:ascii="Cambria Math" w:hAnsi="Cambria Math"/>
+                <w:i/>
+                <w:sz w:val="36"/>
+                <w:szCs w:val="36"/>
+                <w:lang w:val="fr-FR"/>
+              </w:rPr>
+            </m:ctrlPr>
+          </m:sSubPr>
+          <m:e>
+            <m:r>
+              <w:rPr>
+                <w:rFonts w:ascii="Cambria Math" w:hAnsi="Cambria Math"/>
+                <w:sz w:val="36"/>
+                <w:szCs w:val="36"/>
+                <w:lang w:val="fr-FR"/>
+              </w:rPr>
+              <m:t>v</m:t>
+            </m:r>
+          </m:e>
+          <m:sub>
+            <m:r>
+              <w:rPr>
+                <w:rFonts w:ascii="Cambria Math" w:hAnsi="Cambria Math"/>
+                <w:sz w:val="36"/>
+                <w:szCs w:val="36"/>
+                <w:lang w:val="fr-FR"/>
+              </w:rPr>
+              <m:t>1</m:t>
+            </m:r>
+          </m:sub>
+        </m:sSub>
+        <m:r>
+          <w:rPr>
+            <w:rFonts w:ascii="Cambria Math" w:hAnsi="Cambria Math"/>
+            <w:sz w:val="36"/>
+            <w:szCs w:val="36"/>
+            <w:lang w:val="fr-FR"/>
+          </w:rPr>
+          <m:t>≠</m:t>
+        </m:r>
+        <m:sSub>
+          <m:sSubPr>
+            <m:ctrlPr>
+              <w:rPr>
+                <w:rFonts w:ascii="Cambria Math" w:hAnsi="Cambria Math"/>
+                <w:i/>
+                <w:sz w:val="36"/>
+                <w:szCs w:val="36"/>
+                <w:lang w:val="fr-FR"/>
+              </w:rPr>
+            </m:ctrlPr>
+          </m:sSubPr>
+          <m:e>
+            <m:r>
+              <w:rPr>
+                <w:rFonts w:ascii="Cambria Math" w:hAnsi="Cambria Math"/>
+                <w:sz w:val="36"/>
+                <w:szCs w:val="36"/>
+                <w:lang w:val="fr-FR"/>
+              </w:rPr>
+              <m:t>v</m:t>
+            </m:r>
+          </m:e>
+          <m:sub>
+            <m:r>
+              <w:rPr>
+                <w:rFonts w:ascii="Cambria Math" w:hAnsi="Cambria Math"/>
+                <w:sz w:val="36"/>
+                <w:szCs w:val="36"/>
+                <w:lang w:val="fr-FR"/>
+              </w:rPr>
+              <m:t>2</m:t>
+            </m:r>
+          </m:sub>
+        </m:sSub>
+      </m:oMath>
+      <w:r>
+        <w:rPr>
+          <w:rFonts w:asciiTheme="majorHAnsi" w:eastAsiaTheme="minorEastAsia" w:hAnsiTheme="majorHAnsi"/>
+          <w:sz w:val="36"/>
+          <w:szCs w:val="36"/>
+          <w:lang w:val="fr-FR"/>
+        </w:rPr>
+        <w:t> </w:t>
+      </w:r>
+      <w:r>
+        <w:rPr>
+          <w:rFonts w:asciiTheme="majorHAnsi" w:eastAsiaTheme="minorEastAsia" w:hAnsiTheme="majorHAnsi"/>
+          <w:sz w:val="30"/>
+          <w:szCs w:val="30"/>
+          <w:lang w:val="fr-FR"/>
+        </w:rPr>
+        <w:t>:</w:t>
+      </w:r>
+    </w:p>
+    <w:p>
+      <w:pPr>
+        <w:spacing w:after="160" w:line="259" w:lineRule="auto"/>
+        <w:rPr>
+          <w:rFonts w:asciiTheme="majorHAnsi" w:eastAsiaTheme="minorEastAsia" w:hAnsiTheme="majorHAnsi"/>
+          <w:sz w:val="36"/>
+          <w:szCs w:val="36"/>
+          <w:lang w:val="fr-FR"/>
+        </w:rPr>
+      </w:pPr>
+    </w:p>
+    <w:p>
+      <w:pPr>
+        <w:spacing w:after="160" w:line="259" w:lineRule="auto"/>
+        <w:rPr>
+          <w:rFonts w:asciiTheme="majorHAnsi" w:eastAsiaTheme="minorEastAsia" w:hAnsiTheme="majorHAnsi"/>
+          <w:sz w:val="36"/>
+          <w:szCs w:val="36"/>
+          <w:lang w:val="fr-FR"/>
+        </w:rPr>
+      </w:pPr>
+      <w:r>
+        <w:rPr>
+          <w:rFonts w:asciiTheme="majorHAnsi" w:eastAsiaTheme="minorEastAsia" w:hAnsiTheme="majorHAnsi"/>
+          <w:sz w:val="30"/>
+          <w:szCs w:val="30"/>
+          <w:lang w:val="fr-FR"/>
+        </w:rPr>
+        <w:t>Alors la trajectoire de</w:t>
+      </w:r>
+      <w:r>
+        <w:rPr>
+          <w:rFonts w:asciiTheme="majorHAnsi" w:eastAsiaTheme="minorEastAsia" w:hAnsiTheme="majorHAnsi"/>
+          <w:sz w:val="32"/>
+          <w:szCs w:val="32"/>
+          <w:lang w:val="fr-FR"/>
+        </w:rPr>
+        <w:t xml:space="preserve"> </w:t>
+      </w:r>
+      <m:oMath>
+        <m:sSub>
+          <m:sSubPr>
+            <m:ctrlPr>
+              <w:rPr>
+                <w:rFonts w:ascii="Cambria Math" w:eastAsiaTheme="minorEastAsia" w:hAnsi="Cambria Math"/>
+                <w:i/>
+                <w:sz w:val="36"/>
+                <w:szCs w:val="36"/>
+                <w:lang w:val="fr-FR"/>
+              </w:rPr>
+            </m:ctrlPr>
+          </m:sSubPr>
+          <m:e>
+            <m:r>
+              <w:rPr>
+                <w:rFonts w:ascii="Cambria Math" w:eastAsiaTheme="minorEastAsia" w:hAnsi="Cambria Math"/>
+                <w:sz w:val="36"/>
+                <w:szCs w:val="36"/>
+                <w:lang w:val="fr-FR"/>
+              </w:rPr>
+              <m:t>P</m:t>
+            </m:r>
+          </m:e>
+          <m:sub>
+            <m:r>
+              <w:rPr>
+                <w:rFonts w:ascii="Cambria Math" w:eastAsiaTheme="minorEastAsia" w:hAnsi="Cambria Math"/>
+                <w:sz w:val="36"/>
+                <w:szCs w:val="36"/>
+                <w:lang w:val="fr-FR"/>
+              </w:rPr>
+              <m:t>2</m:t>
+            </m:r>
+          </m:sub>
+        </m:sSub>
+      </m:oMath>
+      <w:r>
+        <w:rPr>
+          <w:rFonts w:asciiTheme="majorHAnsi" w:eastAsiaTheme="minorEastAsia" w:hAnsiTheme="majorHAnsi"/>
+          <w:sz w:val="32"/>
+          <w:szCs w:val="32"/>
+          <w:lang w:val="fr-FR"/>
+        </w:rPr>
+        <w:t xml:space="preserve"> </w:t>
+      </w:r>
+      <w:r>
+        <w:rPr>
+          <w:rFonts w:asciiTheme="majorHAnsi" w:eastAsiaTheme="minorEastAsia" w:hAnsiTheme="majorHAnsi"/>
+          <w:sz w:val="30"/>
+          <w:szCs w:val="30"/>
+          <w:lang w:val="fr-FR"/>
+        </w:rPr>
+        <w:t>vue depuis</w:t>
+      </w:r>
+      <w:r>
+        <w:rPr>
+          <w:rFonts w:asciiTheme="majorHAnsi" w:eastAsiaTheme="minorEastAsia" w:hAnsiTheme="majorHAnsi"/>
+          <w:sz w:val="32"/>
+          <w:szCs w:val="32"/>
+          <w:lang w:val="fr-FR"/>
+        </w:rPr>
+        <w:t xml:space="preserve"> </w:t>
+      </w:r>
+      <m:oMath>
+        <m:sSub>
+          <m:sSubPr>
+            <m:ctrlPr>
+              <w:rPr>
+                <w:rFonts w:ascii="Cambria Math" w:eastAsiaTheme="minorEastAsia" w:hAnsi="Cambria Math"/>
+                <w:i/>
+                <w:sz w:val="36"/>
+                <w:szCs w:val="36"/>
+                <w:lang w:val="fr-FR"/>
+              </w:rPr>
+            </m:ctrlPr>
+          </m:sSubPr>
+          <m:e>
+            <m:r>
+              <w:rPr>
+                <w:rFonts w:ascii="Cambria Math" w:eastAsiaTheme="minorEastAsia" w:hAnsi="Cambria Math"/>
+                <w:sz w:val="36"/>
+                <w:szCs w:val="36"/>
+                <w:lang w:val="fr-FR"/>
+              </w:rPr>
+              <m:t>P</m:t>
+            </m:r>
+          </m:e>
+          <m:sub>
+            <m:r>
+              <w:rPr>
+                <w:rFonts w:ascii="Cambria Math" w:eastAsiaTheme="minorEastAsia" w:hAnsi="Cambria Math"/>
+                <w:sz w:val="36"/>
+                <w:szCs w:val="36"/>
+                <w:lang w:val="fr-FR"/>
+              </w:rPr>
+              <m:t>1</m:t>
+            </m:r>
+          </m:sub>
+        </m:sSub>
+      </m:oMath>
+      <w:r>
+        <w:rPr>
+          <w:rFonts w:asciiTheme="majorHAnsi" w:eastAsiaTheme="minorEastAsia" w:hAnsiTheme="majorHAnsi"/>
+          <w:sz w:val="36"/>
+          <w:szCs w:val="36"/>
+          <w:lang w:val="fr-FR"/>
+        </w:rPr>
+        <w:t xml:space="preserve"> </w:t>
+      </w:r>
+      <w:r>
+        <w:rPr>
+          <w:rFonts w:asciiTheme="majorHAnsi" w:eastAsiaTheme="minorEastAsia" w:hAnsiTheme="majorHAnsi"/>
+          <w:sz w:val="30"/>
+          <w:szCs w:val="30"/>
+          <w:lang w:val="fr-FR"/>
+        </w:rPr>
+        <w:t xml:space="preserve">n’a plus rien de circulaire, </w:t>
+      </w:r>
+      <w:r>
+        <w:rPr>
+          <w:rFonts w:asciiTheme="majorHAnsi" w:eastAsiaTheme="minorEastAsia" w:hAnsiTheme="majorHAnsi"/>
+          <w:sz w:val="30"/>
+          <w:szCs w:val="30"/>
+          <w:lang w:val="fr-FR"/>
+        </w:rPr>
+        <w:t>elle semble effectuer des retours en arrière de façon périodique</w:t>
+      </w:r>
+      <w:r>
+        <w:rPr>
+          <w:rFonts w:asciiTheme="majorHAnsi" w:eastAsiaTheme="minorEastAsia" w:hAnsiTheme="majorHAnsi"/>
+          <w:sz w:val="30"/>
+          <w:szCs w:val="30"/>
+          <w:lang w:val="fr-FR"/>
+        </w:rPr>
+        <w:t>, e</w:t>
+      </w:r>
+      <w:r>
+        <w:rPr>
+          <w:rFonts w:asciiTheme="majorHAnsi" w:eastAsiaTheme="minorEastAsia" w:hAnsiTheme="majorHAnsi"/>
+          <w:sz w:val="30"/>
+          <w:szCs w:val="30"/>
+          <w:lang w:val="fr-FR"/>
+        </w:rPr>
+        <w:t>lle effectue un</w:t>
+      </w:r>
+      <w:r>
+        <w:rPr>
+          <w:rFonts w:asciiTheme="majorHAnsi" w:eastAsiaTheme="minorEastAsia" w:hAnsiTheme="majorHAnsi"/>
+          <w:sz w:val="30"/>
+          <w:szCs w:val="30"/>
+          <w:lang w:val="fr-FR"/>
+        </w:rPr>
+        <w:t xml:space="preserve"> é</w:t>
+      </w:r>
+      <w:r>
+        <w:rPr>
+          <w:rFonts w:asciiTheme="majorHAnsi" w:eastAsiaTheme="minorEastAsia" w:hAnsiTheme="majorHAnsi"/>
+          <w:sz w:val="30"/>
+          <w:szCs w:val="30"/>
+          <w:lang w:val="fr-FR"/>
+        </w:rPr>
+        <w:t>picycle :</w:t>
+      </w:r>
+      <w:bookmarkStart w:id="0" w:name="_GoBack"/>
+      <w:bookmarkEnd w:id="0"/>
+    </w:p>
+    <w:p>
+      <w:pPr>
+        <w:spacing w:after="160" w:line="259" w:lineRule="auto"/>
+        <w:rPr>
+          <w:rFonts w:asciiTheme="majorHAnsi" w:eastAsiaTheme="minorEastAsia" w:hAnsiTheme="majorHAnsi"/>
+          <w:sz w:val="32"/>
+          <w:szCs w:val="32"/>
+          <w:lang w:val="fr-FR"/>
+        </w:rPr>
+      </w:pPr>
+      <w:r>
+        <w:rPr>
+          <w:rFonts w:asciiTheme="majorHAnsi" w:eastAsiaTheme="minorEastAsia" w:hAnsiTheme="majorHAnsi"/>
+          <w:noProof/>
+          <w:sz w:val="32"/>
+          <w:szCs w:val="32"/>
+          <w:lang w:val="fr-FR" w:eastAsia="fr-FR"/>
+        </w:rPr>
+        <w:drawing>
+          <wp:anchor distT="0" distB="0" distL="114300" distR="114300" simplePos="0" relativeHeight="251661824" behindDoc="0" locked="0" layoutInCell="1" allowOverlap="1" wp14:anchorId="2BC6D4F4" wp14:editId="68884E7F">
+            <wp:simplePos x="0" y="0"/>
+            <wp:positionH relativeFrom="margin">
+              <wp:posOffset>725987</wp:posOffset>
+            </wp:positionH>
+            <wp:positionV relativeFrom="paragraph">
+              <wp:posOffset>14753</wp:posOffset>
+            </wp:positionV>
+            <wp:extent cx="4230370" cy="3776345"/>
+            <wp:effectExtent l="0" t="0" r="0" b="0"/>
+            <wp:wrapNone/>
+            <wp:docPr id="2" name="Picture 2" descr="C:\Users\Root\AppData\Local\Microsoft\Windows\INetCache\Content.Word\schema02.png"/>
+            <wp:cNvGraphicFramePr>
+              <a:graphicFrameLocks xmlns:a="http://schemas.openxmlformats.org/drawingml/2006/main" noChangeAspect="1"/>
+            </wp:cNvGraphicFramePr>
+            <a:graphic xmlns:a="http://schemas.openxmlformats.org/drawingml/2006/main">
+              <a:graphicData uri="http://schemas.openxmlformats.org/drawingml/2006/picture">
+                <pic:pic xmlns:pic="http://schemas.openxmlformats.org/drawingml/2006/picture">
+                  <pic:nvPicPr>
+                    <pic:cNvPr id="0" name="Picture 3" descr="C:\Users\Root\AppData\Local\Microsoft\Windows\INetCache\Content.Word\schema02.png"/>
+                    <pic:cNvPicPr>
+                      <a:picLocks noChangeAspect="1" noChangeArrowheads="1"/>
+                    </pic:cNvPicPr>
+                  </pic:nvPicPr>
+                  <pic:blipFill>
+                    <a:blip r:embed="rId13">
+                      <a:extLst>
+                        <a:ext uri="{28A0092B-C50C-407E-A947-70E740481C1C}">
+                          <a14:useLocalDpi xmlns:a14="http://schemas.microsoft.com/office/drawing/2010/main" val="0"/>
+                        </a:ext>
+                      </a:extLst>
+                    </a:blip>
+                    <a:srcRect/>
+                    <a:stretch>
+                      <a:fillRect/>
+                    </a:stretch>
+                  </pic:blipFill>
+                  <pic:spPr bwMode="auto">
+                    <a:xfrm>
+                      <a:off x="0" y="0"/>
+                      <a:ext cx="4230370" cy="3776345"/>
+                    </a:xfrm>
+                    <a:prstGeom prst="rect">
+                      <a:avLst/>
+                    </a:prstGeom>
+                    <a:noFill/>
+                    <a:ln>
+                      <a:noFill/>
+                    </a:ln>
+                  </pic:spPr>
+                </pic:pic>
+              </a:graphicData>
+            </a:graphic>
+          </wp:anchor>
+        </w:drawing>
+      </w:r>
+    </w:p>
+    <w:p>
+      <w:pPr>
+        <w:spacing w:after="160" w:line="259" w:lineRule="auto"/>
+        <w:rPr>
+          <w:rFonts w:asciiTheme="majorHAnsi" w:eastAsiaTheme="minorEastAsia" w:hAnsiTheme="majorHAnsi"/>
+          <w:sz w:val="32"/>
+          <w:szCs w:val="32"/>
+          <w:lang w:val="fr-FR"/>
+        </w:rPr>
+      </w:pPr>
+    </w:p>
+    <w:p>
+      <w:pPr>
+        <w:spacing w:after="160" w:line="259" w:lineRule="auto"/>
+        <w:rPr>
+          <w:rFonts w:asciiTheme="majorHAnsi" w:eastAsiaTheme="minorEastAsia" w:hAnsiTheme="majorHAnsi"/>
+          <w:sz w:val="32"/>
+          <w:szCs w:val="32"/>
+          <w:lang w:val="fr-FR"/>
+        </w:rPr>
+      </w:pPr>
+    </w:p>
+    <w:p>
+      <w:pPr>
+        <w:spacing w:after="160" w:line="259" w:lineRule="auto"/>
+        <w:rPr>
+          <w:rFonts w:asciiTheme="majorHAnsi" w:eastAsiaTheme="minorEastAsia" w:hAnsiTheme="majorHAnsi"/>
+          <w:sz w:val="32"/>
+          <w:szCs w:val="32"/>
+          <w:lang w:val="fr-FR"/>
+        </w:rPr>
+      </w:pPr>
+    </w:p>
+    <w:p>
+      <w:pPr>
+        <w:spacing w:after="160" w:line="259" w:lineRule="auto"/>
+        <w:rPr>
+          <w:rFonts w:asciiTheme="majorHAnsi" w:eastAsiaTheme="minorEastAsia" w:hAnsiTheme="majorHAnsi"/>
+          <w:sz w:val="32"/>
+          <w:szCs w:val="32"/>
+          <w:lang w:val="fr-FR"/>
+        </w:rPr>
+      </w:pPr>
+    </w:p>
+    <w:p>
+      <w:pPr>
+        <w:spacing w:after="160" w:line="259" w:lineRule="auto"/>
+        <w:rPr>
+          <w:rFonts w:asciiTheme="majorHAnsi" w:eastAsiaTheme="minorEastAsia" w:hAnsiTheme="majorHAnsi"/>
+          <w:sz w:val="32"/>
+          <w:szCs w:val="32"/>
+          <w:lang w:val="fr-FR"/>
+        </w:rPr>
+      </w:pPr>
+    </w:p>
+    <w:p>
+      <w:pPr>
+        <w:spacing w:after="160" w:line="259" w:lineRule="auto"/>
+        <w:rPr>
+          <w:rFonts w:asciiTheme="majorHAnsi" w:eastAsiaTheme="minorEastAsia" w:hAnsiTheme="majorHAnsi"/>
+          <w:sz w:val="32"/>
+          <w:szCs w:val="32"/>
+          <w:lang w:val="fr-FR"/>
+        </w:rPr>
+      </w:pPr>
+    </w:p>
+    <w:p>
+      <w:pPr>
+        <w:spacing w:after="160" w:line="259" w:lineRule="auto"/>
+        <w:rPr>
+          <w:rFonts w:asciiTheme="majorHAnsi" w:eastAsiaTheme="minorEastAsia" w:hAnsiTheme="majorHAnsi"/>
+          <w:sz w:val="32"/>
+          <w:szCs w:val="32"/>
+          <w:lang w:val="fr-FR"/>
+        </w:rPr>
+      </w:pPr>
+    </w:p>
+    <w:p>
+      <w:pPr>
+        <w:spacing w:after="160" w:line="259" w:lineRule="auto"/>
+        <w:rPr>
+          <w:rFonts w:asciiTheme="majorHAnsi" w:eastAsiaTheme="minorEastAsia" w:hAnsiTheme="majorHAnsi"/>
+          <w:sz w:val="32"/>
+          <w:szCs w:val="32"/>
+          <w:lang w:val="fr-FR"/>
+        </w:rPr>
+      </w:pPr>
+      <w:r>
+        <w:rPr>
+          <w:rFonts w:asciiTheme="majorHAnsi" w:eastAsiaTheme="minorEastAsia" w:hAnsiTheme="majorHAnsi"/>
+          <w:sz w:val="32"/>
+          <w:szCs w:val="32"/>
+          <w:lang w:val="fr-FR"/>
+        </w:rPr>
+        <w:t xml:space="preserve">          </w:t>
+      </w:r>
+      <w:r>
+        <w:rPr>
+          <w:rFonts w:asciiTheme="majorHAnsi" w:eastAsiaTheme="minorEastAsia" w:hAnsiTheme="majorHAnsi"/>
+          <w:sz w:val="32"/>
+          <w:szCs w:val="32"/>
+          <w:lang w:val="fr-FR"/>
+        </w:rPr>
+        <w:t>*</w:t>
+      </w:r>
+    </w:p>
+    <w:p>
+      <w:pPr>
+        <w:spacing w:after="160" w:line="259" w:lineRule="auto"/>
+        <w:rPr>
+          <w:rFonts w:asciiTheme="majorHAnsi" w:eastAsiaTheme="minorEastAsia" w:hAnsiTheme="majorHAnsi"/>
+          <w:sz w:val="32"/>
+          <w:szCs w:val="32"/>
+          <w:lang w:val="fr-FR"/>
+        </w:rPr>
+      </w:pPr>
+    </w:p>
+    <w:p>
+      <w:pPr>
+        <w:spacing w:after="160" w:line="259" w:lineRule="auto"/>
+        <w:rPr>
+          <w:rFonts w:asciiTheme="majorHAnsi" w:eastAsiaTheme="minorEastAsia" w:hAnsiTheme="majorHAnsi"/>
+          <w:sz w:val="32"/>
+          <w:szCs w:val="32"/>
+          <w:lang w:val="fr-FR"/>
+        </w:rPr>
+      </w:pPr>
+    </w:p>
+    <w:p>
+      <w:pPr>
+        <w:spacing w:after="160" w:line="259" w:lineRule="auto"/>
+        <w:rPr>
+          <w:rFonts w:asciiTheme="majorHAnsi" w:eastAsiaTheme="minorEastAsia" w:hAnsiTheme="majorHAnsi"/>
+          <w:sz w:val="32"/>
+          <w:szCs w:val="32"/>
+          <w:lang w:val="fr-FR"/>
+        </w:rPr>
+      </w:pPr>
+    </w:p>
+    <w:p>
+      <w:pPr>
+        <w:spacing w:after="160" w:line="259" w:lineRule="auto"/>
+        <w:rPr>
+          <w:rFonts w:asciiTheme="majorHAnsi" w:eastAsiaTheme="minorEastAsia" w:hAnsiTheme="majorHAnsi"/>
+          <w:sz w:val="32"/>
+          <w:szCs w:val="32"/>
+          <w:lang w:val="fr-FR"/>
+        </w:rPr>
+      </w:pPr>
+    </w:p>
+    <w:p>
+      <w:pPr>
+        <w:spacing w:after="160" w:line="259" w:lineRule="auto"/>
+        <w:rPr>
+          <w:rFonts w:asciiTheme="majorHAnsi" w:eastAsiaTheme="minorEastAsia" w:hAnsiTheme="majorHAnsi"/>
+          <w:sz w:val="32"/>
+          <w:szCs w:val="32"/>
+          <w:lang w:val="fr-FR"/>
+        </w:rPr>
+      </w:pPr>
+    </w:p>
+    <w:p>
+      <w:pPr>
+        <w:spacing w:after="160" w:line="259" w:lineRule="auto"/>
+        <w:rPr>
+          <w:rFonts w:asciiTheme="majorHAnsi" w:eastAsiaTheme="minorEastAsia" w:hAnsiTheme="majorHAnsi"/>
+          <w:sz w:val="32"/>
+          <w:szCs w:val="32"/>
+          <w:lang w:val="fr-FR"/>
+        </w:rPr>
+      </w:pPr>
+    </w:p>
+    <w:p>
+      <w:pPr>
+        <w:pBdr>
+          <w:bottom w:val="single" w:sz="12" w:space="1" w:color="auto"/>
+        </w:pBdr>
+        <w:spacing w:after="160" w:line="259" w:lineRule="auto"/>
+        <w:rPr>
+          <w:rFonts w:asciiTheme="majorHAnsi" w:eastAsiaTheme="minorEastAsia" w:hAnsiTheme="majorHAnsi"/>
+          <w:sz w:val="32"/>
+          <w:szCs w:val="32"/>
+          <w:lang w:val="fr-FR"/>
+        </w:rPr>
+      </w:pPr>
+    </w:p>
+    <w:p>
+      <w:pPr>
+        <w:pStyle w:val="ListParagraph"/>
+        <w:numPr>
+          <w:ilvl w:val="0"/>
+          <w:numId w:val="7"/>
+        </w:numPr>
+        <w:spacing w:after="160" w:line="259" w:lineRule="auto"/>
+        <w:rPr>
+          <w:rFonts w:asciiTheme="majorHAnsi" w:eastAsiaTheme="minorEastAsia" w:hAnsiTheme="majorHAnsi"/>
+          <w:color w:val="5A5A5A" w:themeColor="text2" w:themeTint="BF"/>
+          <w:sz w:val="32"/>
+          <w:szCs w:val="32"/>
+        </w:rPr>
+      </w:pPr>
+      <w:r>
+        <w:rPr>
+          <w:rFonts w:asciiTheme="majorHAnsi" w:eastAsiaTheme="minorEastAsia" w:hAnsiTheme="majorHAnsi"/>
+          <w:color w:val="5A5A5A" w:themeColor="text2" w:themeTint="BF"/>
+        </w:rPr>
+        <w:t xml:space="preserve">* </w:t>
+      </w:r>
+      <w:r>
+        <w:rPr>
+          <w:rFonts w:asciiTheme="majorHAnsi" w:eastAsiaTheme="minorEastAsia" w:hAnsiTheme="majorHAnsi"/>
+          <w:color w:val="5A5A5A" w:themeColor="text2" w:themeTint="BF"/>
+        </w:rPr>
+        <w:t>Illustration originale : http://study.com/cimages/multimages/16/epicycle-300.gif</w:t>
+      </w:r>
+    </w:p>
+    <w:p>
+      <w:pPr>
+        <w:spacing w:after="160" w:line="259" w:lineRule="auto"/>
+        <w:rPr>
+          <w:rFonts w:asciiTheme="majorHAnsi" w:eastAsiaTheme="minorEastAsia" w:hAnsiTheme="majorHAnsi"/>
+          <w:sz w:val="32"/>
+          <w:szCs w:val="32"/>
+          <w:lang w:val="fr-FR"/>
+        </w:rPr>
+      </w:pPr>
+    </w:p>
+    <w:p>
+      <w:pPr>
+        <w:spacing w:after="160" w:line="259" w:lineRule="auto"/>
+        <w:rPr>
+          <w:rFonts w:asciiTheme="majorHAnsi" w:eastAsiaTheme="minorEastAsia" w:hAnsiTheme="majorHAnsi"/>
+          <w:sz w:val="32"/>
+          <w:szCs w:val="32"/>
+          <w:lang w:val="fr-FR"/>
+        </w:rPr>
+      </w:pPr>
+    </w:p>
+    <w:p>
+      <w:pPr>
+        <w:spacing w:after="160" w:line="259" w:lineRule="auto"/>
+        <w:rPr>
+          <w:rFonts w:asciiTheme="majorHAnsi" w:eastAsiaTheme="minorEastAsia" w:hAnsiTheme="majorHAnsi"/>
+          <w:sz w:val="32"/>
+          <w:szCs w:val="32"/>
+          <w:lang w:val="fr-FR"/>
+        </w:rPr>
+      </w:pPr>
+    </w:p>
+    <w:p>
+      <w:pPr>
+        <w:spacing w:after="160" w:line="259" w:lineRule="auto"/>
+        <w:rPr>
+          <w:rFonts w:asciiTheme="majorHAnsi" w:eastAsiaTheme="minorEastAsia" w:hAnsiTheme="majorHAnsi"/>
+          <w:sz w:val="32"/>
+          <w:szCs w:val="32"/>
+          <w:lang w:val="fr-FR"/>
+        </w:rPr>
+      </w:pPr>
+    </w:p>
+    <w:p>
+      <w:pPr>
+        <w:spacing w:after="160" w:line="259" w:lineRule="auto"/>
+        <w:rPr>
+          <w:rFonts w:asciiTheme="majorHAnsi" w:eastAsiaTheme="minorEastAsia" w:hAnsiTheme="majorHAnsi"/>
+          <w:sz w:val="32"/>
+          <w:szCs w:val="32"/>
+          <w:lang w:val="fr-FR"/>
+        </w:rPr>
+      </w:pPr>
+    </w:p>
+    <w:p>
+      <w:pPr>
+        <w:spacing w:after="160" w:line="259" w:lineRule="auto"/>
+        <w:rPr>
+          <w:rFonts w:asciiTheme="majorHAnsi" w:eastAsiaTheme="minorEastAsia" w:hAnsiTheme="majorHAnsi"/>
+          <w:sz w:val="32"/>
+          <w:szCs w:val="32"/>
           <w:lang w:val="fr-FR"/>
         </w:rPr>
       </w:pPr>
@@ -21158,9 +22967,8 @@
           <w:szCs w:val="32"/>
           <w:lang w:val="fr-FR"/>
         </w:rPr>
-        <w:t xml:space="preserve"> sont alignées, vues </w:t>
+        <w:t xml:space="preserve"> sont alignées, vues de</w:t>
       </w:r>
-      <w:proofErr w:type="gramStart"/>
       <w:r>
         <w:rPr>
           <w:rFonts w:asciiTheme="majorHAnsi" w:eastAsiaTheme="minorEastAsia" w:hAnsiTheme="majorHAnsi"/>
@@ -21168,7 +22976,7 @@
           <w:szCs w:val="32"/>
           <w:lang w:val="fr-FR"/>
         </w:rPr>
-        <w:t>de</w:t>
+        <w:t>puis</w:t>
       </w:r>
       <w:r>
         <w:rPr>
@@ -21177,18 +22985,8 @@
           <w:szCs w:val="32"/>
           <w:lang w:val="fr-FR"/>
         </w:rPr>
-        <w:t>puis</w:t>
-      </w:r>
-      <w:r>
-        <w:rPr>
-          <w:rFonts w:asciiTheme="majorHAnsi" w:eastAsiaTheme="minorEastAsia" w:hAnsiTheme="majorHAnsi"/>
-          <w:sz w:val="32"/>
-          <w:szCs w:val="32"/>
-          <w:lang w:val="fr-FR"/>
-        </w:rPr>
         <w:t xml:space="preserve"> </w:t>
       </w:r>
-      <w:proofErr w:type="gramEnd"/>
       <m:oMath>
         <m:r>
           <w:rPr>
@@ -27751,7 +29549,7 @@
       </m:oMathPara>
     </w:p>
     <w:sectPr>
-      <w:footerReference w:type="default" r:id="rId12"/>
+      <w:footerReference w:type="default" r:id="rId14"/>
       <w:pgSz w:w="12240" w:h="15840" w:code="1"/>
       <w:pgMar w:top="1440" w:right="1440" w:bottom="1800" w:left="1440" w:header="720" w:footer="720" w:gutter="0"/>
       <w:pgNumType w:start="1"/>
@@ -27763,7 +29561,7 @@
 </file>
 
 <file path=word/endnotes.xml><?xml version="1.0" encoding="utf-8"?>
-<w:endnotes xmlns:wpc="http://schemas.microsoft.com/office/word/2010/wordprocessingCanvas" xmlns:mc="http://schemas.openxmlformats.org/markup-compatibility/2006" xmlns:o="urn:schemas-microsoft-com:office:office" xmlns:r="http://schemas.openxmlformats.org/officeDocument/2006/relationships" xmlns:m="http://schemas.openxmlformats.org/officeDocument/2006/math" xmlns:v="urn:schemas-microsoft-com:vml" xmlns:wp14="http://schemas.microsoft.com/office/word/2010/wordprocessingDrawing" xmlns:wp="http://schemas.openxmlformats.org/drawingml/2006/wordprocessingDrawing" xmlns:w10="urn:schemas-microsoft-com:office:word" xmlns:w="http://schemas.openxmlformats.org/wordprocessingml/2006/main" xmlns:w14="http://schemas.microsoft.com/office/word/2010/wordml" xmlns:w15="http://schemas.microsoft.com/office/word/2012/wordml" xmlns:wpg="http://schemas.microsoft.com/office/word/2010/wordprocessingGroup" xmlns:wpi="http://schemas.microsoft.com/office/word/2010/wordprocessingInk" xmlns:wne="http://schemas.microsoft.com/office/word/2006/wordml" xmlns:wps="http://schemas.microsoft.com/office/word/2010/wordprocessingShape" mc:Ignorable="w14 w15 wp14">
+<w:endnotes xmlns:wpc="http://schemas.microsoft.com/office/word/2010/wordprocessingCanvas" xmlns:cx="http://schemas.microsoft.com/office/drawing/2014/chartex" xmlns:cx1="http://schemas.microsoft.com/office/drawing/2015/9/8/chartex" xmlns:cx2="http://schemas.microsoft.com/office/drawing/2015/10/21/chartex" xmlns:cx3="http://schemas.microsoft.com/office/drawing/2016/5/9/chartex" xmlns:cx4="http://schemas.microsoft.com/office/drawing/2016/5/10/chartex" xmlns:cx5="http://schemas.microsoft.com/office/drawing/2016/5/11/chartex" xmlns:mc="http://schemas.openxmlformats.org/markup-compatibility/2006" xmlns:o="urn:schemas-microsoft-com:office:office" xmlns:r="http://schemas.openxmlformats.org/officeDocument/2006/relationships" xmlns:m="http://schemas.openxmlformats.org/officeDocument/2006/math" xmlns:v="urn:schemas-microsoft-com:vml" xmlns:wp14="http://schemas.microsoft.com/office/word/2010/wordprocessingDrawing" xmlns:wp="http://schemas.openxmlformats.org/drawingml/2006/wordprocessingDrawing" xmlns:w10="urn:schemas-microsoft-com:office:word" xmlns:w="http://schemas.openxmlformats.org/wordprocessingml/2006/main" xmlns:w14="http://schemas.microsoft.com/office/word/2010/wordml" xmlns:w15="http://schemas.microsoft.com/office/word/2012/wordml" xmlns:w16se="http://schemas.microsoft.com/office/word/2015/wordml/symex" xmlns:wpg="http://schemas.microsoft.com/office/word/2010/wordprocessingGroup" xmlns:wpi="http://schemas.microsoft.com/office/word/2010/wordprocessingInk" xmlns:wne="http://schemas.microsoft.com/office/word/2006/wordml" xmlns:wps="http://schemas.microsoft.com/office/word/2010/wordprocessingShape" mc:Ignorable="w14 w15 w16se wp14">
   <w:endnote w:type="separator" w:id="-1">
     <w:p>
       <w:pPr>
@@ -27788,10 +29586,10 @@
 </file>
 
 <file path=word/footer1.xml><?xml version="1.0" encoding="utf-8"?>
-<w:ftr xmlns:wpc="http://schemas.microsoft.com/office/word/2010/wordprocessingCanvas" xmlns:mc="http://schemas.openxmlformats.org/markup-compatibility/2006" xmlns:o="urn:schemas-microsoft-com:office:office" xmlns:r="http://schemas.openxmlformats.org/officeDocument/2006/relationships" xmlns:m="http://schemas.openxmlformats.org/officeDocument/2006/math" xmlns:v="urn:schemas-microsoft-com:vml" xmlns:wp14="http://schemas.microsoft.com/office/word/2010/wordprocessingDrawing" xmlns:wp="http://schemas.openxmlformats.org/drawingml/2006/wordprocessingDrawing" xmlns:w10="urn:schemas-microsoft-com:office:word" xmlns:w="http://schemas.openxmlformats.org/wordprocessingml/2006/main" xmlns:w14="http://schemas.microsoft.com/office/word/2010/wordml" xmlns:w15="http://schemas.microsoft.com/office/word/2012/wordml" xmlns:wpg="http://schemas.microsoft.com/office/word/2010/wordprocessingGroup" xmlns:wpi="http://schemas.microsoft.com/office/word/2010/wordprocessingInk" xmlns:wne="http://schemas.microsoft.com/office/word/2006/wordml" xmlns:wps="http://schemas.microsoft.com/office/word/2010/wordprocessingShape" mc:Ignorable="w14 w15 wp14">
+<w:ftr xmlns:wpc="http://schemas.microsoft.com/office/word/2010/wordprocessingCanvas" xmlns:cx="http://schemas.microsoft.com/office/drawing/2014/chartex" xmlns:cx1="http://schemas.microsoft.com/office/drawing/2015/9/8/chartex" xmlns:cx2="http://schemas.microsoft.com/office/drawing/2015/10/21/chartex" xmlns:cx3="http://schemas.microsoft.com/office/drawing/2016/5/9/chartex" xmlns:cx4="http://schemas.microsoft.com/office/drawing/2016/5/10/chartex" xmlns:cx5="http://schemas.microsoft.com/office/drawing/2016/5/11/chartex" xmlns:mc="http://schemas.openxmlformats.org/markup-compatibility/2006" xmlns:o="urn:schemas-microsoft-com:office:office" xmlns:r="http://schemas.openxmlformats.org/officeDocument/2006/relationships" xmlns:m="http://schemas.openxmlformats.org/officeDocument/2006/math" xmlns:v="urn:schemas-microsoft-com:vml" xmlns:wp14="http://schemas.microsoft.com/office/word/2010/wordprocessingDrawing" xmlns:wp="http://schemas.openxmlformats.org/drawingml/2006/wordprocessingDrawing" xmlns:w10="urn:schemas-microsoft-com:office:word" xmlns:w="http://schemas.openxmlformats.org/wordprocessingml/2006/main" xmlns:w14="http://schemas.microsoft.com/office/word/2010/wordml" xmlns:w15="http://schemas.microsoft.com/office/word/2012/wordml" xmlns:w16se="http://schemas.microsoft.com/office/word/2015/wordml/symex" xmlns:wpg="http://schemas.microsoft.com/office/word/2010/wordprocessingGroup" xmlns:wpi="http://schemas.microsoft.com/office/word/2010/wordprocessingInk" xmlns:wne="http://schemas.microsoft.com/office/word/2006/wordml" xmlns:wps="http://schemas.microsoft.com/office/word/2010/wordprocessingShape" mc:Ignorable="w14 w15 w16se wp14">
   <w:p>
     <w:pPr>
-      <w:pStyle w:val="Pieddepage"/>
+      <w:pStyle w:val="Footer"/>
       <w:tabs>
         <w:tab w:val="left" w:pos="1557"/>
         <w:tab w:val="left" w:pos="2143"/>
@@ -27836,7 +29634,7 @@
         </w:tcPr>
         <w:p>
           <w:pPr>
-            <w:pStyle w:val="Pieddepage"/>
+            <w:pStyle w:val="Footer"/>
             <w:spacing w:before="80" w:after="80"/>
             <w:jc w:val="both"/>
             <w:rPr>
@@ -27863,7 +29661,7 @@
   </w:tbl>
   <w:p>
     <w:pPr>
-      <w:pStyle w:val="Pieddepage"/>
+      <w:pStyle w:val="Footer"/>
       <w:tabs>
         <w:tab w:val="left" w:pos="1557"/>
         <w:tab w:val="left" w:pos="2143"/>
@@ -27878,7 +29676,7 @@
 </file>
 
 <file path=word/footnotes.xml><?xml version="1.0" encoding="utf-8"?>
-<w:footnotes xmlns:wpc="http://schemas.microsoft.com/office/word/2010/wordprocessingCanvas" xmlns:mc="http://schemas.openxmlformats.org/markup-compatibility/2006" xmlns:o="urn:schemas-microsoft-com:office:office" xmlns:r="http://schemas.openxmlformats.org/officeDocument/2006/relationships" xmlns:m="http://schemas.openxmlformats.org/officeDocument/2006/math" xmlns:v="urn:schemas-microsoft-com:vml" xmlns:wp14="http://schemas.microsoft.com/office/word/2010/wordprocessingDrawing" xmlns:wp="http://schemas.openxmlformats.org/drawingml/2006/wordprocessingDrawing" xmlns:w10="urn:schemas-microsoft-com:office:word" xmlns:w="http://schemas.openxmlformats.org/wordprocessingml/2006/main" xmlns:w14="http://schemas.microsoft.com/office/word/2010/wordml" xmlns:w15="http://schemas.microsoft.com/office/word/2012/wordml" xmlns:wpg="http://schemas.microsoft.com/office/word/2010/wordprocessingGroup" xmlns:wpi="http://schemas.microsoft.com/office/word/2010/wordprocessingInk" xmlns:wne="http://schemas.microsoft.com/office/word/2006/wordml" xmlns:wps="http://schemas.microsoft.com/office/word/2010/wordprocessingShape" mc:Ignorable="w14 w15 wp14">
+<w:footnotes xmlns:wpc="http://schemas.microsoft.com/office/word/2010/wordprocessingCanvas" xmlns:cx="http://schemas.microsoft.com/office/drawing/2014/chartex" xmlns:cx1="http://schemas.microsoft.com/office/drawing/2015/9/8/chartex" xmlns:cx2="http://schemas.microsoft.com/office/drawing/2015/10/21/chartex" xmlns:cx3="http://schemas.microsoft.com/office/drawing/2016/5/9/chartex" xmlns:cx4="http://schemas.microsoft.com/office/drawing/2016/5/10/chartex" xmlns:cx5="http://schemas.microsoft.com/office/drawing/2016/5/11/chartex" xmlns:mc="http://schemas.openxmlformats.org/markup-compatibility/2006" xmlns:o="urn:schemas-microsoft-com:office:office" xmlns:r="http://schemas.openxmlformats.org/officeDocument/2006/relationships" xmlns:m="http://schemas.openxmlformats.org/officeDocument/2006/math" xmlns:v="urn:schemas-microsoft-com:vml" xmlns:wp14="http://schemas.microsoft.com/office/word/2010/wordprocessingDrawing" xmlns:wp="http://schemas.openxmlformats.org/drawingml/2006/wordprocessingDrawing" xmlns:w10="urn:schemas-microsoft-com:office:word" xmlns:w="http://schemas.openxmlformats.org/wordprocessingml/2006/main" xmlns:w14="http://schemas.microsoft.com/office/word/2010/wordml" xmlns:w15="http://schemas.microsoft.com/office/word/2012/wordml" xmlns:w16se="http://schemas.microsoft.com/office/word/2015/wordml/symex" xmlns:wpg="http://schemas.microsoft.com/office/word/2010/wordprocessingGroup" xmlns:wpi="http://schemas.microsoft.com/office/word/2010/wordprocessingInk" xmlns:wne="http://schemas.microsoft.com/office/word/2006/wordml" xmlns:wps="http://schemas.microsoft.com/office/word/2010/wordprocessingShape" mc:Ignorable="w14 w15 w16se wp14">
   <w:footnote w:type="separator" w:id="-1">
     <w:p>
       <w:pPr>
@@ -27903,15 +29701,15 @@
 </file>
 
 <file path=word/numbering.xml><?xml version="1.0" encoding="utf-8"?>
-<w:numbering xmlns:wpc="http://schemas.microsoft.com/office/word/2010/wordprocessingCanvas" xmlns:mc="http://schemas.openxmlformats.org/markup-compatibility/2006" xmlns:o="urn:schemas-microsoft-com:office:office" xmlns:r="http://schemas.openxmlformats.org/officeDocument/2006/relationships" xmlns:m="http://schemas.openxmlformats.org/officeDocument/2006/math" xmlns:v="urn:schemas-microsoft-com:vml" xmlns:wp14="http://schemas.microsoft.com/office/word/2010/wordprocessingDrawing" xmlns:wp="http://schemas.openxmlformats.org/drawingml/2006/wordprocessingDrawing" xmlns:w10="urn:schemas-microsoft-com:office:word" xmlns:w="http://schemas.openxmlformats.org/wordprocessingml/2006/main" xmlns:w14="http://schemas.microsoft.com/office/word/2010/wordml" xmlns:w15="http://schemas.microsoft.com/office/word/2012/wordml" xmlns:wpg="http://schemas.microsoft.com/office/word/2010/wordprocessingGroup" xmlns:wpi="http://schemas.microsoft.com/office/word/2010/wordprocessingInk" xmlns:wne="http://schemas.microsoft.com/office/word/2006/wordml" xmlns:wps="http://schemas.microsoft.com/office/word/2010/wordprocessingShape" mc:Ignorable="w14 w15 wp14">
-  <w:abstractNum w:abstractNumId="0">
+<w:numbering xmlns:wpc="http://schemas.microsoft.com/office/word/2010/wordprocessingCanvas" xmlns:cx="http://schemas.microsoft.com/office/drawing/2014/chartex" xmlns:cx1="http://schemas.microsoft.com/office/drawing/2015/9/8/chartex" xmlns:cx2="http://schemas.microsoft.com/office/drawing/2015/10/21/chartex" xmlns:cx3="http://schemas.microsoft.com/office/drawing/2016/5/9/chartex" xmlns:cx4="http://schemas.microsoft.com/office/drawing/2016/5/10/chartex" xmlns:cx5="http://schemas.microsoft.com/office/drawing/2016/5/11/chartex" xmlns:mc="http://schemas.openxmlformats.org/markup-compatibility/2006" xmlns:o="urn:schemas-microsoft-com:office:office" xmlns:r="http://schemas.openxmlformats.org/officeDocument/2006/relationships" xmlns:m="http://schemas.openxmlformats.org/officeDocument/2006/math" xmlns:v="urn:schemas-microsoft-com:vml" xmlns:wp14="http://schemas.microsoft.com/office/word/2010/wordprocessingDrawing" xmlns:wp="http://schemas.openxmlformats.org/drawingml/2006/wordprocessingDrawing" xmlns:w10="urn:schemas-microsoft-com:office:word" xmlns:w="http://schemas.openxmlformats.org/wordprocessingml/2006/main" xmlns:w14="http://schemas.microsoft.com/office/word/2010/wordml" xmlns:w15="http://schemas.microsoft.com/office/word/2012/wordml" xmlns:w16se="http://schemas.microsoft.com/office/word/2015/wordml/symex" xmlns:wpg="http://schemas.microsoft.com/office/word/2010/wordprocessingGroup" xmlns:wpi="http://schemas.microsoft.com/office/word/2010/wordprocessingInk" xmlns:wne="http://schemas.microsoft.com/office/word/2006/wordml" xmlns:wps="http://schemas.microsoft.com/office/word/2010/wordprocessingShape" mc:Ignorable="w14 w15 w16se wp14">
+  <w:abstractNum w:abstractNumId="0" w15:restartNumberingAfterBreak="0">
     <w:nsid w:val="FFFFFF88"/>
     <w:multiLevelType w:val="singleLevel"/>
     <w:tmpl w:val="2A926F30"/>
     <w:lvl w:ilvl="0">
       <w:start w:val="1"/>
       <w:numFmt w:val="decimal"/>
-      <w:pStyle w:val="Listenumros"/>
+      <w:pStyle w:val="ListNumber"/>
       <w:lvlText w:val="%1."/>
       <w:lvlJc w:val="left"/>
       <w:pPr>
@@ -27922,14 +29720,14 @@
       </w:pPr>
     </w:lvl>
   </w:abstractNum>
-  <w:abstractNum w:abstractNumId="1">
+  <w:abstractNum w:abstractNumId="1" w15:restartNumberingAfterBreak="0">
     <w:nsid w:val="FFFFFF89"/>
     <w:multiLevelType w:val="singleLevel"/>
     <w:tmpl w:val="D20A8332"/>
     <w:lvl w:ilvl="0">
       <w:start w:val="1"/>
       <w:numFmt w:val="bullet"/>
-      <w:pStyle w:val="Listepuces"/>
+      <w:pStyle w:val="ListBullet"/>
       <w:lvlText w:val=""/>
       <w:lvlJc w:val="left"/>
       <w:pPr>
@@ -27943,7 +29741,7 @@
       </w:rPr>
     </w:lvl>
   </w:abstractNum>
-  <w:abstractNum w:abstractNumId="2">
+  <w:abstractNum w:abstractNumId="2" w15:restartNumberingAfterBreak="0">
     <w:nsid w:val="32BA44D3"/>
     <w:multiLevelType w:val="hybridMultilevel"/>
     <w:tmpl w:val="3BAE0C10"/>
@@ -28056,7 +29854,7 @@
       </w:rPr>
     </w:lvl>
   </w:abstractNum>
-  <w:abstractNum w:abstractNumId="3">
+  <w:abstractNum w:abstractNumId="3" w15:restartNumberingAfterBreak="0">
     <w:nsid w:val="576E709B"/>
     <w:multiLevelType w:val="hybridMultilevel"/>
     <w:tmpl w:val="7C623186"/>
@@ -28196,7 +29994,7 @@
       </w:rPr>
     </w:lvl>
   </w:abstractNum>
-  <w:abstractNum w:abstractNumId="4">
+  <w:abstractNum w:abstractNumId="4" w15:restartNumberingAfterBreak="0">
     <w:nsid w:val="57A77CF2"/>
     <w:multiLevelType w:val="hybridMultilevel"/>
     <w:tmpl w:val="5AE220E0"/>
@@ -28309,7 +30107,7 @@
       </w:rPr>
     </w:lvl>
   </w:abstractNum>
-  <w:abstractNum w:abstractNumId="5">
+  <w:abstractNum w:abstractNumId="5" w15:restartNumberingAfterBreak="0">
     <w:nsid w:val="5A246283"/>
     <w:multiLevelType w:val="hybridMultilevel"/>
     <w:tmpl w:val="2A9E7DE8"/>
@@ -28421,6 +30219,118 @@
       </w:rPr>
     </w:lvl>
   </w:abstractNum>
+  <w:abstractNum w:abstractNumId="6" w15:restartNumberingAfterBreak="0">
+    <w:nsid w:val="72E50E57"/>
+    <w:multiLevelType w:val="hybridMultilevel"/>
+    <w:tmpl w:val="59440ABC"/>
+    <w:lvl w:ilvl="0" w:tplc="A1804A0E">
+      <w:numFmt w:val="bullet"/>
+      <w:lvlText w:val=""/>
+      <w:lvlJc w:val="left"/>
+      <w:pPr>
+        <w:ind w:left="720" w:hanging="360"/>
+      </w:pPr>
+      <w:rPr>
+        <w:rFonts w:ascii="Symbol" w:eastAsiaTheme="minorEastAsia" w:hAnsi="Symbol" w:cstheme="minorBidi" w:hint="default"/>
+      </w:rPr>
+    </w:lvl>
+    <w:lvl w:ilvl="1" w:tplc="040C0003" w:tentative="1">
+      <w:start w:val="1"/>
+      <w:numFmt w:val="bullet"/>
+      <w:lvlText w:val="o"/>
+      <w:lvlJc w:val="left"/>
+      <w:pPr>
+        <w:ind w:left="1440" w:hanging="360"/>
+      </w:pPr>
+      <w:rPr>
+        <w:rFonts w:ascii="Courier New" w:hAnsi="Courier New" w:cs="Courier New" w:hint="default"/>
+      </w:rPr>
+    </w:lvl>
+    <w:lvl w:ilvl="2" w:tplc="040C0005" w:tentative="1">
+      <w:start w:val="1"/>
+      <w:numFmt w:val="bullet"/>
+      <w:lvlText w:val=""/>
+      <w:lvlJc w:val="left"/>
+      <w:pPr>
+        <w:ind w:left="2160" w:hanging="360"/>
+      </w:pPr>
+      <w:rPr>
+        <w:rFonts w:ascii="Wingdings" w:hAnsi="Wingdings" w:hint="default"/>
+      </w:rPr>
+    </w:lvl>
+    <w:lvl w:ilvl="3" w:tplc="040C0001" w:tentative="1">
+      <w:start w:val="1"/>
+      <w:numFmt w:val="bullet"/>
+      <w:lvlText w:val=""/>
+      <w:lvlJc w:val="left"/>
+      <w:pPr>
+        <w:ind w:left="2880" w:hanging="360"/>
+      </w:pPr>
+      <w:rPr>
+        <w:rFonts w:ascii="Symbol" w:hAnsi="Symbol" w:hint="default"/>
+      </w:rPr>
+    </w:lvl>
+    <w:lvl w:ilvl="4" w:tplc="040C0003" w:tentative="1">
+      <w:start w:val="1"/>
+      <w:numFmt w:val="bullet"/>
+      <w:lvlText w:val="o"/>
+      <w:lvlJc w:val="left"/>
+      <w:pPr>
+        <w:ind w:left="3600" w:hanging="360"/>
+      </w:pPr>
+      <w:rPr>
+        <w:rFonts w:ascii="Courier New" w:hAnsi="Courier New" w:cs="Courier New" w:hint="default"/>
+      </w:rPr>
+    </w:lvl>
+    <w:lvl w:ilvl="5" w:tplc="040C0005" w:tentative="1">
+      <w:start w:val="1"/>
+      <w:numFmt w:val="bullet"/>
+      <w:lvlText w:val=""/>
+      <w:lvlJc w:val="left"/>
+      <w:pPr>
+        <w:ind w:left="4320" w:hanging="360"/>
+      </w:pPr>
+      <w:rPr>
+        <w:rFonts w:ascii="Wingdings" w:hAnsi="Wingdings" w:hint="default"/>
+      </w:rPr>
+    </w:lvl>
+    <w:lvl w:ilvl="6" w:tplc="040C0001" w:tentative="1">
+      <w:start w:val="1"/>
+      <w:numFmt w:val="bullet"/>
+      <w:lvlText w:val=""/>
+      <w:lvlJc w:val="left"/>
+      <w:pPr>
+        <w:ind w:left="5040" w:hanging="360"/>
+      </w:pPr>
+      <w:rPr>
+        <w:rFonts w:ascii="Symbol" w:hAnsi="Symbol" w:hint="default"/>
+      </w:rPr>
+    </w:lvl>
+    <w:lvl w:ilvl="7" w:tplc="040C0003" w:tentative="1">
+      <w:start w:val="1"/>
+      <w:numFmt w:val="bullet"/>
+      <w:lvlText w:val="o"/>
+      <w:lvlJc w:val="left"/>
+      <w:pPr>
+        <w:ind w:left="5760" w:hanging="360"/>
+      </w:pPr>
+      <w:rPr>
+        <w:rFonts w:ascii="Courier New" w:hAnsi="Courier New" w:cs="Courier New" w:hint="default"/>
+      </w:rPr>
+    </w:lvl>
+    <w:lvl w:ilvl="8" w:tplc="040C0005" w:tentative="1">
+      <w:start w:val="1"/>
+      <w:numFmt w:val="bullet"/>
+      <w:lvlText w:val=""/>
+      <w:lvlJc w:val="left"/>
+      <w:pPr>
+        <w:ind w:left="6480" w:hanging="360"/>
+      </w:pPr>
+      <w:rPr>
+        <w:rFonts w:ascii="Wingdings" w:hAnsi="Wingdings" w:hint="default"/>
+      </w:rPr>
+    </w:lvl>
+  </w:abstractNum>
   <w:num w:numId="1">
     <w:abstractNumId w:val="1"/>
   </w:num>
@@ -28439,11 +30349,14 @@
   <w:num w:numId="6">
     <w:abstractNumId w:val="5"/>
   </w:num>
+  <w:num w:numId="7">
+    <w:abstractNumId w:val="6"/>
+  </w:num>
 </w:numbering>
 </file>
 
 <file path=word/styles.xml><?xml version="1.0" encoding="utf-8"?>
-<w:styles xmlns:mc="http://schemas.openxmlformats.org/markup-compatibility/2006" xmlns:r="http://schemas.openxmlformats.org/officeDocument/2006/relationships" xmlns:w="http://schemas.openxmlformats.org/wordprocessingml/2006/main" xmlns:w14="http://schemas.microsoft.com/office/word/2010/wordml" xmlns:w15="http://schemas.microsoft.com/office/word/2012/wordml" mc:Ignorable="w14 w15">
+<w:styles xmlns:mc="http://schemas.openxmlformats.org/markup-compatibility/2006" xmlns:r="http://schemas.openxmlformats.org/officeDocument/2006/relationships" xmlns:w="http://schemas.openxmlformats.org/wordprocessingml/2006/main" xmlns:w14="http://schemas.microsoft.com/office/word/2010/wordml" xmlns:w15="http://schemas.microsoft.com/office/word/2012/wordml" xmlns:w16se="http://schemas.microsoft.com/office/word/2015/wordml/symex" mc:Ignorable="w14 w15 w16se">
   <w:docDefaults>
     <w:rPrDefault>
       <w:rPr>
@@ -28460,7 +30373,7 @@
       </w:pPr>
     </w:pPrDefault>
   </w:docDefaults>
-  <w:latentStyles w:defLockedState="0" w:defUIPriority="99" w:defSemiHidden="0" w:defUnhideWhenUsed="0" w:defQFormat="0" w:count="371">
+  <w:latentStyles w:defLockedState="0" w:defUIPriority="99" w:defSemiHidden="0" w:defUnhideWhenUsed="0" w:defQFormat="0" w:count="374">
     <w:lsdException w:name="Normal" w:uiPriority="0" w:qFormat="1"/>
     <w:lsdException w:name="heading 1" w:uiPriority="9" w:qFormat="1"/>
     <w:lsdException w:name="heading 2" w:semiHidden="1" w:uiPriority="9" w:unhideWhenUsed="1" w:qFormat="1"/>
@@ -28832,6 +30745,9 @@
     <w:lsdException w:name="List Table 5 Dark Accent 6" w:uiPriority="50"/>
     <w:lsdException w:name="List Table 6 Colorful Accent 6" w:uiPriority="51"/>
     <w:lsdException w:name="List Table 7 Colorful Accent 6" w:uiPriority="52"/>
+    <w:lsdException w:name="Mention" w:semiHidden="1" w:unhideWhenUsed="1"/>
+    <w:lsdException w:name="Smart Hyperlink" w:semiHidden="1" w:unhideWhenUsed="1"/>
+    <w:lsdException w:name="Hashtag" w:semiHidden="1" w:unhideWhenUsed="1"/>
   </w:latentStyles>
   <w:style w:type="paragraph" w:default="1" w:styleId="Normal">
     <w:name w:val="Normal"/>
@@ -28840,11 +30756,11 @@
       <w:spacing w:after="200" w:line="276" w:lineRule="auto"/>
     </w:pPr>
   </w:style>
-  <w:style w:type="paragraph" w:styleId="Titre1">
+  <w:style w:type="paragraph" w:styleId="Heading1">
     <w:name w:val="heading 1"/>
     <w:basedOn w:val="Normal"/>
     <w:next w:val="Normal"/>
-    <w:link w:val="Titre1Car"/>
+    <w:link w:val="Heading1Char"/>
     <w:uiPriority w:val="7"/>
     <w:qFormat/>
     <w:pPr>
@@ -28861,11 +30777,11 @@
       <w:szCs w:val="32"/>
     </w:rPr>
   </w:style>
-  <w:style w:type="paragraph" w:styleId="Titre2">
+  <w:style w:type="paragraph" w:styleId="Heading2">
     <w:name w:val="heading 2"/>
     <w:basedOn w:val="Normal"/>
     <w:next w:val="Normal"/>
-    <w:link w:val="Titre2Car"/>
+    <w:link w:val="Heading2Char"/>
     <w:uiPriority w:val="7"/>
     <w:qFormat/>
     <w:pPr>
@@ -28882,11 +30798,11 @@
       <w:szCs w:val="26"/>
     </w:rPr>
   </w:style>
-  <w:style w:type="paragraph" w:styleId="Titre3">
+  <w:style w:type="paragraph" w:styleId="Heading3">
     <w:name w:val="heading 3"/>
     <w:basedOn w:val="Normal"/>
     <w:next w:val="Normal"/>
-    <w:link w:val="Titre3Car"/>
+    <w:link w:val="Heading3Char"/>
     <w:uiPriority w:val="7"/>
     <w:qFormat/>
     <w:pPr>
@@ -28903,11 +30819,11 @@
       <w:szCs w:val="24"/>
     </w:rPr>
   </w:style>
-  <w:style w:type="paragraph" w:styleId="Titre4">
+  <w:style w:type="paragraph" w:styleId="Heading4">
     <w:name w:val="heading 4"/>
     <w:basedOn w:val="Normal"/>
     <w:next w:val="Normal"/>
-    <w:link w:val="Titre4Car"/>
+    <w:link w:val="Heading4Char"/>
     <w:uiPriority w:val="9"/>
     <w:semiHidden/>
     <w:unhideWhenUsed/>
@@ -28926,13 +30842,13 @@
       <w:sz w:val="26"/>
     </w:rPr>
   </w:style>
-  <w:style w:type="character" w:default="1" w:styleId="Policepardfaut">
+  <w:style w:type="character" w:default="1" w:styleId="DefaultParagraphFont">
     <w:name w:val="Default Paragraph Font"/>
     <w:uiPriority w:val="1"/>
     <w:semiHidden/>
     <w:unhideWhenUsed/>
   </w:style>
-  <w:style w:type="table" w:default="1" w:styleId="TableauNormal">
+  <w:style w:type="table" w:default="1" w:styleId="TableNormal">
     <w:name w:val="Normal Table"/>
     <w:uiPriority w:val="99"/>
     <w:semiHidden/>
@@ -28947,17 +30863,17 @@
       </w:tblCellMar>
     </w:tblPr>
   </w:style>
-  <w:style w:type="numbering" w:default="1" w:styleId="Aucuneliste">
+  <w:style w:type="numbering" w:default="1" w:styleId="NoList">
     <w:name w:val="No List"/>
     <w:uiPriority w:val="99"/>
     <w:semiHidden/>
     <w:unhideWhenUsed/>
   </w:style>
-  <w:style w:type="paragraph" w:styleId="Titre">
+  <w:style w:type="paragraph" w:styleId="Title">
     <w:name w:val="Title"/>
     <w:basedOn w:val="Normal"/>
     <w:next w:val="Normal"/>
-    <w:link w:val="TitreCar"/>
+    <w:link w:val="TitleChar"/>
     <w:uiPriority w:val="4"/>
     <w:qFormat/>
     <w:pPr>
@@ -28973,10 +30889,10 @@
       <w:szCs w:val="56"/>
     </w:rPr>
   </w:style>
-  <w:style w:type="character" w:customStyle="1" w:styleId="TitreCar">
-    <w:name w:val="Titre Car"/>
-    <w:basedOn w:val="Policepardfaut"/>
-    <w:link w:val="Titre"/>
+  <w:style w:type="character" w:customStyle="1" w:styleId="TitleChar">
+    <w:name w:val="Title Char"/>
+    <w:basedOn w:val="DefaultParagraphFont"/>
+    <w:link w:val="Title"/>
     <w:uiPriority w:val="4"/>
     <w:rPr>
       <w:rFonts w:asciiTheme="majorHAnsi" w:eastAsiaTheme="majorEastAsia" w:hAnsiTheme="majorHAnsi" w:cstheme="majorBidi"/>
@@ -28987,11 +30903,11 @@
       <w:szCs w:val="56"/>
     </w:rPr>
   </w:style>
-  <w:style w:type="paragraph" w:styleId="Sous-titre">
+  <w:style w:type="paragraph" w:styleId="Subtitle">
     <w:name w:val="Subtitle"/>
     <w:basedOn w:val="Normal"/>
     <w:next w:val="Normal"/>
-    <w:link w:val="Sous-titreCar"/>
+    <w:link w:val="SubtitleChar"/>
     <w:uiPriority w:val="5"/>
     <w:qFormat/>
     <w:pPr>
@@ -29005,20 +30921,20 @@
       <w:sz w:val="32"/>
     </w:rPr>
   </w:style>
-  <w:style w:type="character" w:customStyle="1" w:styleId="Sous-titreCar">
-    <w:name w:val="Sous-titre Car"/>
-    <w:basedOn w:val="Policepardfaut"/>
-    <w:link w:val="Sous-titre"/>
+  <w:style w:type="character" w:customStyle="1" w:styleId="SubtitleChar">
+    <w:name w:val="Subtitle Char"/>
+    <w:basedOn w:val="DefaultParagraphFont"/>
+    <w:link w:val="Subtitle"/>
     <w:uiPriority w:val="5"/>
     <w:rPr>
       <w:rFonts w:eastAsiaTheme="minorEastAsia"/>
       <w:sz w:val="32"/>
     </w:rPr>
   </w:style>
-  <w:style w:type="character" w:customStyle="1" w:styleId="Titre1Car">
-    <w:name w:val="Titre 1 Car"/>
-    <w:basedOn w:val="Policepardfaut"/>
-    <w:link w:val="Titre1"/>
+  <w:style w:type="character" w:customStyle="1" w:styleId="Heading1Char">
+    <w:name w:val="Heading 1 Char"/>
+    <w:basedOn w:val="DefaultParagraphFont"/>
+    <w:link w:val="Heading1"/>
     <w:uiPriority w:val="7"/>
     <w:rPr>
       <w:rFonts w:asciiTheme="majorHAnsi" w:eastAsiaTheme="majorEastAsia" w:hAnsiTheme="majorHAnsi" w:cstheme="majorBidi"/>
@@ -29028,11 +30944,11 @@
       <w:szCs w:val="32"/>
     </w:rPr>
   </w:style>
-  <w:style w:type="paragraph" w:styleId="Citation">
+  <w:style w:type="paragraph" w:styleId="Quote">
     <w:name w:val="Quote"/>
     <w:basedOn w:val="Normal"/>
     <w:next w:val="Normal"/>
-    <w:link w:val="CitationCar"/>
+    <w:link w:val="QuoteChar"/>
     <w:uiPriority w:val="8"/>
     <w:qFormat/>
     <w:pPr>
@@ -29045,10 +30961,10 @@
       <w:color w:val="785263" w:themeColor="accent1"/>
     </w:rPr>
   </w:style>
-  <w:style w:type="character" w:customStyle="1" w:styleId="CitationCar">
-    <w:name w:val="Citation Car"/>
-    <w:basedOn w:val="Policepardfaut"/>
-    <w:link w:val="Citation"/>
+  <w:style w:type="character" w:customStyle="1" w:styleId="QuoteChar">
+    <w:name w:val="Quote Char"/>
+    <w:basedOn w:val="DefaultParagraphFont"/>
+    <w:link w:val="Quote"/>
     <w:uiPriority w:val="8"/>
     <w:rPr>
       <w:b/>
@@ -29056,10 +30972,10 @@
       <w:color w:val="785263" w:themeColor="accent1"/>
     </w:rPr>
   </w:style>
-  <w:style w:type="character" w:customStyle="1" w:styleId="Titre2Car">
-    <w:name w:val="Titre 2 Car"/>
-    <w:basedOn w:val="Policepardfaut"/>
-    <w:link w:val="Titre2"/>
+  <w:style w:type="character" w:customStyle="1" w:styleId="Heading2Char">
+    <w:name w:val="Heading 2 Char"/>
+    <w:basedOn w:val="DefaultParagraphFont"/>
+    <w:link w:val="Heading2"/>
     <w:uiPriority w:val="7"/>
     <w:rPr>
       <w:rFonts w:asciiTheme="majorHAnsi" w:eastAsiaTheme="majorEastAsia" w:hAnsiTheme="majorHAnsi" w:cstheme="majorBidi"/>
@@ -29069,10 +30985,10 @@
       <w:szCs w:val="26"/>
     </w:rPr>
   </w:style>
-  <w:style w:type="paragraph" w:styleId="Pieddepage">
+  <w:style w:type="paragraph" w:styleId="Footer">
     <w:name w:val="footer"/>
     <w:basedOn w:val="Normal"/>
-    <w:link w:val="PieddepageCar"/>
+    <w:link w:val="FooterChar"/>
     <w:pPr>
       <w:spacing w:after="0" w:line="240" w:lineRule="auto"/>
       <w:jc w:val="right"/>
@@ -29082,26 +30998,26 @@
       <w:color w:val="C3C3C3" w:themeColor="accent2"/>
     </w:rPr>
   </w:style>
-  <w:style w:type="character" w:customStyle="1" w:styleId="PieddepageCar">
-    <w:name w:val="Pied de page Car"/>
-    <w:basedOn w:val="Policepardfaut"/>
-    <w:link w:val="Pieddepage"/>
+  <w:style w:type="character" w:customStyle="1" w:styleId="FooterChar">
+    <w:name w:val="Footer Char"/>
+    <w:basedOn w:val="DefaultParagraphFont"/>
+    <w:link w:val="Footer"/>
     <w:uiPriority w:val="99"/>
     <w:rPr>
       <w:b/>
       <w:color w:val="C3C3C3" w:themeColor="accent2"/>
     </w:rPr>
   </w:style>
-  <w:style w:type="paragraph" w:styleId="Sansinterligne">
+  <w:style w:type="paragraph" w:styleId="NoSpacing">
     <w:name w:val="No Spacing"/>
-    <w:link w:val="SansinterligneCar"/>
+    <w:link w:val="NoSpacingChar"/>
     <w:uiPriority w:val="1"/>
     <w:qFormat/>
     <w:pPr>
       <w:spacing w:after="0" w:line="240" w:lineRule="auto"/>
     </w:pPr>
   </w:style>
-  <w:style w:type="paragraph" w:styleId="Listepuces">
+  <w:style w:type="paragraph" w:styleId="ListBullet">
     <w:name w:val="List Bullet"/>
     <w:basedOn w:val="Normal"/>
     <w:uiPriority w:val="8"/>
@@ -29112,10 +31028,10 @@
       </w:numPr>
     </w:pPr>
   </w:style>
-  <w:style w:type="character" w:customStyle="1" w:styleId="Titre3Car">
-    <w:name w:val="Titre 3 Car"/>
-    <w:basedOn w:val="Policepardfaut"/>
-    <w:link w:val="Titre3"/>
+  <w:style w:type="character" w:customStyle="1" w:styleId="Heading3Char">
+    <w:name w:val="Heading 3 Char"/>
+    <w:basedOn w:val="DefaultParagraphFont"/>
+    <w:link w:val="Heading3"/>
     <w:uiPriority w:val="7"/>
     <w:rPr>
       <w:rFonts w:asciiTheme="majorHAnsi" w:eastAsiaTheme="majorEastAsia" w:hAnsiTheme="majorHAnsi" w:cstheme="majorBidi"/>
@@ -29125,10 +31041,10 @@
       <w:szCs w:val="24"/>
     </w:rPr>
   </w:style>
-  <w:style w:type="paragraph" w:styleId="En-tte">
+  <w:style w:type="paragraph" w:styleId="Header">
     <w:name w:val="header"/>
     <w:basedOn w:val="Normal"/>
-    <w:link w:val="En-tteCar"/>
+    <w:link w:val="HeaderChar"/>
     <w:uiPriority w:val="99"/>
     <w:unhideWhenUsed/>
     <w:pPr>
@@ -29139,16 +31055,16 @@
       <w:spacing w:after="0" w:line="240" w:lineRule="auto"/>
     </w:pPr>
   </w:style>
-  <w:style w:type="character" w:customStyle="1" w:styleId="En-tteCar">
-    <w:name w:val="En-tête Car"/>
-    <w:basedOn w:val="Policepardfaut"/>
-    <w:link w:val="En-tte"/>
+  <w:style w:type="character" w:customStyle="1" w:styleId="HeaderChar">
+    <w:name w:val="Header Char"/>
+    <w:basedOn w:val="DefaultParagraphFont"/>
+    <w:link w:val="Header"/>
     <w:uiPriority w:val="99"/>
   </w:style>
-  <w:style w:type="character" w:customStyle="1" w:styleId="Titre4Car">
-    <w:name w:val="Titre 4 Car"/>
-    <w:basedOn w:val="Policepardfaut"/>
-    <w:link w:val="Titre4"/>
+  <w:style w:type="character" w:customStyle="1" w:styleId="Heading4Char">
+    <w:name w:val="Heading 4 Char"/>
+    <w:basedOn w:val="DefaultParagraphFont"/>
+    <w:link w:val="Heading4"/>
     <w:uiPriority w:val="9"/>
     <w:semiHidden/>
     <w:rPr>
@@ -29159,7 +31075,7 @@
       <w:sz w:val="26"/>
     </w:rPr>
   </w:style>
-  <w:style w:type="paragraph" w:styleId="Listenumros">
+  <w:style w:type="paragraph" w:styleId="ListNumber">
     <w:name w:val="List Number"/>
     <w:basedOn w:val="Normal"/>
     <w:uiPriority w:val="8"/>
@@ -29170,15 +31086,14 @@
       </w:numPr>
     </w:pPr>
   </w:style>
-  <w:style w:type="table" w:styleId="Grilledutableau">
+  <w:style w:type="table" w:styleId="TableGrid">
     <w:name w:val="Table Grid"/>
-    <w:basedOn w:val="TableauNormal"/>
+    <w:basedOn w:val="TableNormal"/>
     <w:uiPriority w:val="39"/>
     <w:pPr>
       <w:spacing w:after="0" w:line="240" w:lineRule="auto"/>
     </w:pPr>
     <w:tblPr>
-      <w:tblInd w:w="0" w:type="dxa"/>
       <w:tblBorders>
         <w:top w:val="single" w:sz="4" w:space="0" w:color="auto"/>
         <w:left w:val="single" w:sz="4" w:space="0" w:color="auto"/>
@@ -29187,24 +31102,18 @@
         <w:insideH w:val="single" w:sz="4" w:space="0" w:color="auto"/>
         <w:insideV w:val="single" w:sz="4" w:space="0" w:color="auto"/>
       </w:tblBorders>
-      <w:tblCellMar>
-        <w:top w:w="0" w:type="dxa"/>
-        <w:left w:w="108" w:type="dxa"/>
-        <w:bottom w:w="0" w:type="dxa"/>
-        <w:right w:w="108" w:type="dxa"/>
-      </w:tblCellMar>
     </w:tblPr>
   </w:style>
-  <w:style w:type="character" w:customStyle="1" w:styleId="SansinterligneCar">
-    <w:name w:val="Sans interligne Car"/>
-    <w:basedOn w:val="Policepardfaut"/>
-    <w:link w:val="Sansinterligne"/>
+  <w:style w:type="character" w:customStyle="1" w:styleId="NoSpacingChar">
+    <w:name w:val="No Spacing Char"/>
+    <w:basedOn w:val="DefaultParagraphFont"/>
+    <w:link w:val="NoSpacing"/>
     <w:uiPriority w:val="1"/>
     <w:rsid w:val="003C1A60"/>
   </w:style>
   <w:style w:type="character" w:customStyle="1" w:styleId="highlight">
     <w:name w:val="highlight"/>
-    <w:basedOn w:val="Policepardfaut"/>
+    <w:basedOn w:val="DefaultParagraphFont"/>
     <w:rsid w:val="00314BFD"/>
   </w:style>
   <w:style w:type="paragraph" w:customStyle="1" w:styleId="Standard">
@@ -29226,9 +31135,9 @@
       <w:lang w:val="fr-FR" w:eastAsia="zh-CN" w:bidi="hi-IN"/>
     </w:rPr>
   </w:style>
-  <w:style w:type="character" w:styleId="Lienhypertexte">
+  <w:style w:type="character" w:styleId="Hyperlink">
     <w:name w:val="Hyperlink"/>
-    <w:basedOn w:val="Policepardfaut"/>
+    <w:basedOn w:val="DefaultParagraphFont"/>
     <w:uiPriority w:val="99"/>
     <w:unhideWhenUsed/>
     <w:rsid w:val="00F93AD8"/>
@@ -29237,7 +31146,7 @@
       <w:u w:val="single"/>
     </w:rPr>
   </w:style>
-  <w:style w:type="paragraph" w:styleId="Paragraphedeliste">
+  <w:style w:type="paragraph" w:styleId="ListParagraph">
     <w:name w:val="List Paragraph"/>
     <w:basedOn w:val="Normal"/>
     <w:uiPriority w:val="34"/>
@@ -29256,10 +31165,10 @@
       <w:lang w:val="fr-FR" w:eastAsia="fr-FR"/>
     </w:rPr>
   </w:style>
-  <w:style w:type="paragraph" w:styleId="Corpsdetexte">
+  <w:style w:type="paragraph" w:styleId="BodyText">
     <w:name w:val="Body Text"/>
     <w:basedOn w:val="Normal"/>
-    <w:link w:val="CorpsdetexteCar"/>
+    <w:link w:val="BodyTextChar"/>
     <w:semiHidden/>
     <w:rsid w:val="00A52048"/>
     <w:pPr>
@@ -29273,10 +31182,10 @@
       <w:lang w:val="fr-FR" w:eastAsia="fr-FR"/>
     </w:rPr>
   </w:style>
-  <w:style w:type="character" w:customStyle="1" w:styleId="CorpsdetexteCar">
-    <w:name w:val="Corps de texte Car"/>
-    <w:basedOn w:val="Policepardfaut"/>
-    <w:link w:val="Corpsdetexte"/>
+  <w:style w:type="character" w:customStyle="1" w:styleId="BodyTextChar">
+    <w:name w:val="Body Text Char"/>
+    <w:basedOn w:val="DefaultParagraphFont"/>
+    <w:link w:val="BodyText"/>
     <w:semiHidden/>
     <w:rsid w:val="00A52048"/>
     <w:rPr>
@@ -29289,12 +31198,12 @@
   </w:style>
   <w:style w:type="character" w:customStyle="1" w:styleId="object">
     <w:name w:val="object"/>
-    <w:basedOn w:val="Policepardfaut"/>
+    <w:basedOn w:val="DefaultParagraphFont"/>
     <w:rsid w:val="00A52048"/>
   </w:style>
-  <w:style w:type="paragraph" w:styleId="En-ttedetabledesmatires">
+  <w:style w:type="paragraph" w:styleId="TOCHeading">
     <w:name w:val="TOC Heading"/>
-    <w:basedOn w:val="Titre1"/>
+    <w:basedOn w:val="Heading1"/>
     <w:next w:val="Normal"/>
     <w:uiPriority w:val="39"/>
     <w:unhideWhenUsed/>
@@ -29311,7 +31220,7 @@
       <w:lang w:val="fr-FR" w:eastAsia="fr-FR"/>
     </w:rPr>
   </w:style>
-  <w:style w:type="paragraph" w:styleId="TM2">
+  <w:style w:type="paragraph" w:styleId="TOC2">
     <w:name w:val="toc 2"/>
     <w:basedOn w:val="Normal"/>
     <w:next w:val="Normal"/>
@@ -29324,7 +31233,7 @@
       <w:ind w:left="220"/>
     </w:pPr>
   </w:style>
-  <w:style w:type="paragraph" w:styleId="TM1">
+  <w:style w:type="paragraph" w:styleId="TOC1">
     <w:name w:val="toc 1"/>
     <w:basedOn w:val="Normal"/>
     <w:next w:val="Normal"/>
@@ -29336,9 +31245,9 @@
       <w:spacing w:after="100"/>
     </w:pPr>
   </w:style>
-  <w:style w:type="character" w:styleId="Textedelespacerserv">
+  <w:style w:type="character" w:styleId="PlaceholderText">
     <w:name w:val="Placeholder Text"/>
-    <w:basedOn w:val="Policepardfaut"/>
+    <w:basedOn w:val="DefaultParagraphFont"/>
     <w:uiPriority w:val="99"/>
     <w:semiHidden/>
     <w:rsid w:val="00F10CCD"/>
@@ -29615,7 +31524,7 @@
 </file>
 
 <file path=customXml/itemProps1.xml><?xml version="1.0" encoding="utf-8"?>
-<ds:datastoreItem xmlns:ds="http://schemas.openxmlformats.org/officeDocument/2006/customXml" ds:itemID="{202D9D14-52F8-473D-BBDF-CA5E13215146}">
+<ds:datastoreItem xmlns:ds="http://schemas.openxmlformats.org/officeDocument/2006/customXml" ds:itemID="{BCB40843-9701-41C2-87AB-89AF8F7C4FA7}">
   <ds:schemaRefs>
     <ds:schemaRef ds:uri="http://schemas.openxmlformats.org/officeDocument/2006/bibliography"/>
   </ds:schemaRefs>

</xml_diff>